<commit_message>
Support nonymous ype and solve sema error report.
</commit_message>
<xml_diff>
--- a/doc/moses0.1-grammar.docx
+++ b/doc/moses0.1-grammar.docx
@@ -794,6 +794,58 @@
         </w:rPr>
         <w:t>”</w:t>
       </w:r>
+      <w:r>
+        <w:rPr>
+          <w:rFonts w:hint="eastAsia"/>
+          <w:b/>
+          <w:i/>
+          <w:color w:val="0070C0"/>
+        </w:rPr>
+        <w:t xml:space="preserve"> | return anonymous-initial </w:t>
+      </w:r>
+      <w:r>
+        <w:rPr>
+          <w:rFonts w:hint="eastAsia"/>
+          <w:b/>
+          <w:i/>
+          <w:color w:val="FF0000"/>
+        </w:rPr>
+        <w:t>?</w:t>
+      </w:r>
+      <w:r>
+        <w:rPr>
+          <w:rFonts w:hint="eastAsia"/>
+          <w:b/>
+          <w:i/>
+          <w:color w:val="0070C0"/>
+        </w:rPr>
+        <w:t xml:space="preserve"> </w:t>
+      </w:r>
+      <w:r>
+        <w:rPr>
+          <w:b/>
+          <w:i/>
+          <w:color w:val="0070C0"/>
+        </w:rPr>
+        <w:t>“</w:t>
+      </w:r>
+      <w:r>
+        <w:rPr>
+          <w:rFonts w:hint="eastAsia"/>
+          <w:b/>
+          <w:i/>
+          <w:color w:val="FF0000"/>
+        </w:rPr>
+        <w:t>;</w:t>
+      </w:r>
+      <w:r>
+        <w:rPr>
+          <w:b/>
+          <w:i/>
+          <w:color w:val="0070C0"/>
+        </w:rPr>
+        <w:t>”</w:t>
+      </w:r>
     </w:p>
     <w:p>
       <w:pPr>
@@ -3418,6 +3470,24 @@
         </w:rPr>
         <w:t>expression</w:t>
       </w:r>
+      <w:r>
+        <w:rPr>
+          <w:rFonts w:hint="eastAsia"/>
+          <w:b/>
+          <w:i/>
+          <w:color w:val="0070C0"/>
+        </w:rPr>
+        <w:t xml:space="preserve"> | </w:t>
+      </w:r>
+      <w:r>
+        <w:rPr>
+          <w:rFonts w:hint="eastAsia"/>
+          <w:b/>
+          <w:i/>
+          <w:color w:val="0070C0"/>
+        </w:rPr>
+        <w:t>anonymous -initializer</w:t>
+      </w:r>
     </w:p>
     <w:p>
       <w:pPr>
@@ -3536,7 +3606,34 @@
     <w:p>
       <w:pPr>
         <w:rPr>
-          <w:rFonts w:hint="eastAsia"/>
+          <w:b/>
+          <w:i/>
+          <w:color w:val="0070C0"/>
+        </w:rPr>
+      </w:pPr>
+      <w:r>
+        <w:rPr>
+          <w:rFonts w:hint="eastAsia"/>
+          <w:b/>
+          <w:i/>
+          <w:color w:val="0070C0"/>
+        </w:rPr>
+        <w:tab/>
+      </w:r>
+      <w:r>
+        <w:rPr>
+          <w:rFonts w:hint="eastAsia"/>
+          <w:b/>
+          <w:i/>
+          <w:color w:val="0070C0"/>
+        </w:rPr>
+        <w:tab/>
+        <w:t>| unpack-declaration</w:t>
+      </w:r>
+    </w:p>
+    <w:p>
+      <w:pPr>
+        <w:rPr>
           <w:b/>
           <w:i/>
           <w:color w:val="0070C0"/>
@@ -3713,6 +3810,15 @@
         </w:rPr>
         <w:t>”</w:t>
       </w:r>
+      <w:r>
+        <w:rPr>
+          <w:rFonts w:hint="eastAsia"/>
+          <w:b/>
+          <w:i/>
+          <w:color w:val="0070C0"/>
+        </w:rPr>
+        <w:t xml:space="preserve"> | anonymous</w:t>
+      </w:r>
     </w:p>
     <w:p>
       <w:pPr>
@@ -3914,16 +4020,6 @@
     </w:p>
     <w:p>
       <w:pPr>
-        <w:ind w:left="840"/>
-        <w:rPr>
-          <w:b/>
-          <w:i/>
-          <w:color w:val="0070C0"/>
-        </w:rPr>
-      </w:pPr>
-    </w:p>
-    <w:p>
-      <w:pPr>
         <w:rPr>
           <w:b/>
           <w:i/>
@@ -3937,6 +4033,762 @@
           <w:i/>
         </w:rPr>
         <w:lastRenderedPageBreak/>
+        <w:t>unpack-declaration -&gt;</w:t>
+      </w:r>
+      <w:r>
+        <w:rPr>
+          <w:rFonts w:hint="eastAsia"/>
+          <w:b/>
+          <w:i/>
+          <w:color w:val="0070C0"/>
+        </w:rPr>
+        <w:t xml:space="preserve"> </w:t>
+      </w:r>
+      <w:r>
+        <w:rPr>
+          <w:b/>
+          <w:i/>
+          <w:color w:val="0070C0"/>
+        </w:rPr>
+        <w:t>“</w:t>
+      </w:r>
+      <w:r>
+        <w:rPr>
+          <w:rFonts w:hint="eastAsia"/>
+          <w:b/>
+          <w:i/>
+          <w:color w:val="FF0000"/>
+        </w:rPr>
+        <w:t xml:space="preserve">var </w:t>
+      </w:r>
+      <w:r>
+        <w:rPr>
+          <w:b/>
+          <w:i/>
+          <w:color w:val="0070C0"/>
+        </w:rPr>
+        <w:t>”</w:t>
+      </w:r>
+      <w:r>
+        <w:rPr>
+          <w:rFonts w:hint="eastAsia"/>
+          <w:b/>
+          <w:i/>
+          <w:color w:val="0070C0"/>
+        </w:rPr>
+        <w:t xml:space="preserve"> </w:t>
+      </w:r>
+      <w:r>
+        <w:rPr>
+          <w:b/>
+          <w:i/>
+          <w:color w:val="0070C0"/>
+        </w:rPr>
+        <w:t>“</w:t>
+      </w:r>
+      <w:r>
+        <w:rPr>
+          <w:rFonts w:hint="eastAsia"/>
+          <w:b/>
+          <w:i/>
+          <w:color w:val="FF0000"/>
+        </w:rPr>
+        <w:t>{</w:t>
+      </w:r>
+      <w:r>
+        <w:rPr>
+          <w:b/>
+          <w:i/>
+          <w:color w:val="0070C0"/>
+        </w:rPr>
+        <w:t>“</w:t>
+      </w:r>
+      <w:r>
+        <w:rPr>
+          <w:rFonts w:hint="eastAsia"/>
+          <w:b/>
+          <w:i/>
+          <w:color w:val="0070C0"/>
+        </w:rPr>
+        <w:t xml:space="preserve"> unpack-decl-internal </w:t>
+      </w:r>
+      <w:r>
+        <w:rPr>
+          <w:b/>
+          <w:i/>
+          <w:color w:val="0070C0"/>
+        </w:rPr>
+        <w:t>“</w:t>
+      </w:r>
+      <w:r>
+        <w:rPr>
+          <w:rFonts w:hint="eastAsia"/>
+          <w:b/>
+          <w:i/>
+          <w:color w:val="FF0000"/>
+        </w:rPr>
+        <w:t>}</w:t>
+      </w:r>
+      <w:r>
+        <w:rPr>
+          <w:b/>
+          <w:i/>
+          <w:color w:val="0070C0"/>
+        </w:rPr>
+        <w:t>”</w:t>
+      </w:r>
+      <w:r>
+        <w:rPr>
+          <w:rFonts w:hint="eastAsia"/>
+          <w:b/>
+          <w:i/>
+          <w:color w:val="0070C0"/>
+        </w:rPr>
+        <w:t xml:space="preserve"> = upack-initial</w:t>
+      </w:r>
+    </w:p>
+    <w:p>
+      <w:pPr>
+        <w:rPr>
+          <w:b/>
+          <w:i/>
+          <w:color w:val="0070C0"/>
+        </w:rPr>
+      </w:pPr>
+    </w:p>
+    <w:p>
+      <w:pPr>
+        <w:rPr>
+          <w:b/>
+          <w:i/>
+          <w:color w:val="0070C0"/>
+        </w:rPr>
+      </w:pPr>
+      <w:r>
+        <w:rPr>
+          <w:rFonts w:hint="eastAsia"/>
+          <w:b/>
+          <w:i/>
+        </w:rPr>
+        <w:t>unpack-initial -&gt;</w:t>
+      </w:r>
+      <w:r>
+        <w:rPr>
+          <w:rFonts w:hint="eastAsia"/>
+          <w:b/>
+          <w:i/>
+          <w:color w:val="0070C0"/>
+        </w:rPr>
+        <w:t xml:space="preserve"> </w:t>
+      </w:r>
+      <w:r>
+        <w:rPr>
+          <w:rFonts w:hint="eastAsia"/>
+          <w:b/>
+          <w:i/>
+          <w:color w:val="FF0000"/>
+        </w:rPr>
+        <w:t>identifier</w:t>
+      </w:r>
+      <w:r>
+        <w:rPr>
+          <w:rFonts w:hint="eastAsia"/>
+          <w:b/>
+          <w:i/>
+          <w:color w:val="0070C0"/>
+        </w:rPr>
+        <w:t xml:space="preserve"> arg-list </w:t>
+      </w:r>
+      <w:r>
+        <w:rPr>
+          <w:rFonts w:hint="eastAsia"/>
+          <w:b/>
+          <w:i/>
+          <w:color w:val="00B050"/>
+        </w:rPr>
+        <w:t>?</w:t>
+      </w:r>
+    </w:p>
+    <w:p>
+      <w:pPr>
+        <w:rPr>
+          <w:b/>
+          <w:i/>
+          <w:color w:val="0070C0"/>
+        </w:rPr>
+      </w:pPr>
+    </w:p>
+    <w:p>
+      <w:pPr>
+        <w:rPr>
+          <w:b/>
+          <w:i/>
+          <w:color w:val="00B050"/>
+        </w:rPr>
+      </w:pPr>
+      <w:r>
+        <w:rPr>
+          <w:rFonts w:hint="eastAsia"/>
+          <w:b/>
+          <w:i/>
+        </w:rPr>
+        <w:t xml:space="preserve">unpack-decl-internal -&gt; </w:t>
+      </w:r>
+      <w:r>
+        <w:rPr>
+          <w:rFonts w:hint="eastAsia"/>
+          <w:b/>
+          <w:i/>
+          <w:color w:val="0070C0"/>
+        </w:rPr>
+        <w:t xml:space="preserve">identifier </w:t>
+      </w:r>
+      <w:r>
+        <w:rPr>
+          <w:rFonts w:hint="eastAsia"/>
+          <w:b/>
+          <w:i/>
+          <w:color w:val="00B050"/>
+        </w:rPr>
+        <w:t>(</w:t>
+      </w:r>
+      <w:r>
+        <w:rPr>
+          <w:rFonts w:hint="eastAsia"/>
+          <w:b/>
+          <w:i/>
+          <w:color w:val="0070C0"/>
+        </w:rPr>
+        <w:t xml:space="preserve"> </w:t>
+      </w:r>
+      <w:r>
+        <w:rPr>
+          <w:b/>
+          <w:i/>
+          <w:color w:val="0070C0"/>
+        </w:rPr>
+        <w:t>“</w:t>
+      </w:r>
+      <w:r>
+        <w:rPr>
+          <w:rFonts w:hint="eastAsia"/>
+          <w:b/>
+          <w:i/>
+          <w:color w:val="FF0000"/>
+        </w:rPr>
+        <w:t>,</w:t>
+      </w:r>
+      <w:r>
+        <w:rPr>
+          <w:b/>
+          <w:i/>
+          <w:color w:val="0070C0"/>
+        </w:rPr>
+        <w:t>”</w:t>
+      </w:r>
+      <w:r>
+        <w:rPr>
+          <w:rFonts w:hint="eastAsia"/>
+          <w:b/>
+          <w:i/>
+          <w:color w:val="0070C0"/>
+        </w:rPr>
+        <w:t xml:space="preserve"> identifier </w:t>
+      </w:r>
+      <w:r>
+        <w:rPr>
+          <w:rFonts w:hint="eastAsia"/>
+          <w:b/>
+          <w:i/>
+          <w:color w:val="00B050"/>
+        </w:rPr>
+        <w:t>)*</w:t>
+      </w:r>
+    </w:p>
+    <w:p>
+      <w:pPr>
+        <w:rPr>
+          <w:b/>
+          <w:i/>
+          <w:color w:val="0070C0"/>
+        </w:rPr>
+      </w:pPr>
+    </w:p>
+    <w:p>
+      <w:pPr>
+        <w:rPr>
+          <w:b/>
+          <w:i/>
+          <w:color w:val="0070C0"/>
+        </w:rPr>
+      </w:pPr>
+      <w:r>
+        <w:rPr>
+          <w:rFonts w:hint="eastAsia"/>
+          <w:b/>
+          <w:i/>
+        </w:rPr>
+        <w:t xml:space="preserve">initializer -&gt; </w:t>
+      </w:r>
+      <w:r>
+        <w:rPr>
+          <w:b/>
+          <w:i/>
+          <w:color w:val="0070C0"/>
+        </w:rPr>
+        <w:t>“</w:t>
+      </w:r>
+      <w:r>
+        <w:rPr>
+          <w:b/>
+          <w:i/>
+          <w:color w:val="FF0000"/>
+        </w:rPr>
+        <w:t>=</w:t>
+      </w:r>
+      <w:r>
+        <w:rPr>
+          <w:b/>
+          <w:i/>
+          <w:color w:val="0070C0"/>
+        </w:rPr>
+        <w:t>”</w:t>
+      </w:r>
+      <w:r>
+        <w:rPr>
+          <w:rFonts w:hint="eastAsia"/>
+          <w:b/>
+          <w:i/>
+          <w:color w:val="0070C0"/>
+        </w:rPr>
+        <w:t xml:space="preserve"> </w:t>
+      </w:r>
+      <w:r>
+        <w:rPr>
+          <w:rFonts w:hint="eastAsia"/>
+          <w:b/>
+          <w:i/>
+          <w:color w:val="0070C0"/>
+        </w:rPr>
+        <w:t>expression |</w:t>
+      </w:r>
+      <w:r>
+        <w:rPr>
+          <w:b/>
+          <w:i/>
+          <w:color w:val="0070C0"/>
+        </w:rPr>
+        <w:t>“</w:t>
+      </w:r>
+      <w:r>
+        <w:rPr>
+          <w:b/>
+          <w:i/>
+          <w:color w:val="FF0000"/>
+        </w:rPr>
+        <w:t>=</w:t>
+      </w:r>
+      <w:r>
+        <w:rPr>
+          <w:b/>
+          <w:i/>
+          <w:color w:val="0070C0"/>
+        </w:rPr>
+        <w:t>”</w:t>
+      </w:r>
+      <w:r>
+        <w:rPr>
+          <w:rFonts w:hint="eastAsia"/>
+          <w:b/>
+          <w:i/>
+          <w:color w:val="0070C0"/>
+        </w:rPr>
+        <w:t xml:space="preserve"> anonymous</w:t>
+      </w:r>
+      <w:r>
+        <w:rPr>
+          <w:rFonts w:hint="eastAsia"/>
+          <w:b/>
+          <w:i/>
+          <w:color w:val="0070C0"/>
+        </w:rPr>
+        <w:t>-initializer</w:t>
+      </w:r>
+    </w:p>
+    <w:p>
+      <w:pPr>
+        <w:rPr>
+          <w:b/>
+          <w:i/>
+        </w:rPr>
+      </w:pPr>
+    </w:p>
+    <w:p>
+      <w:pPr>
+        <w:rPr>
+          <w:b/>
+          <w:i/>
+        </w:rPr>
+      </w:pPr>
+      <w:r>
+        <w:rPr>
+          <w:rFonts w:hint="eastAsia"/>
+          <w:b/>
+          <w:i/>
+        </w:rPr>
+        <w:t>anonymous</w:t>
+      </w:r>
+      <w:r>
+        <w:rPr>
+          <w:rFonts w:hint="eastAsia"/>
+          <w:b/>
+          <w:i/>
+        </w:rPr>
+        <w:t xml:space="preserve"> </w:t>
+      </w:r>
+      <w:r>
+        <w:rPr>
+          <w:rFonts w:hint="eastAsia"/>
+          <w:b/>
+          <w:i/>
+        </w:rPr>
+        <w:t xml:space="preserve">-initializer -&gt; </w:t>
+      </w:r>
+      <w:r>
+        <w:rPr>
+          <w:b/>
+          <w:i/>
+          <w:color w:val="0070C0"/>
+        </w:rPr>
+        <w:t>“</w:t>
+      </w:r>
+      <w:r>
+        <w:rPr>
+          <w:rFonts w:hint="eastAsia"/>
+          <w:b/>
+          <w:i/>
+          <w:color w:val="FF0000"/>
+        </w:rPr>
+        <w:t>{</w:t>
+      </w:r>
+      <w:r>
+        <w:rPr>
+          <w:b/>
+          <w:i/>
+          <w:color w:val="0070C0"/>
+        </w:rPr>
+        <w:t>”</w:t>
+      </w:r>
+      <w:r>
+        <w:rPr>
+          <w:rFonts w:hint="eastAsia"/>
+          <w:b/>
+          <w:i/>
+          <w:color w:val="0070C0"/>
+        </w:rPr>
+        <w:t xml:space="preserve"> </w:t>
+      </w:r>
+      <w:r>
+        <w:rPr>
+          <w:rFonts w:hint="eastAsia"/>
+          <w:b/>
+          <w:i/>
+          <w:color w:val="0070C0"/>
+        </w:rPr>
+        <w:t>anonymous</w:t>
+      </w:r>
+      <w:r>
+        <w:rPr>
+          <w:rFonts w:hint="eastAsia"/>
+          <w:b/>
+          <w:i/>
+          <w:color w:val="0070C0"/>
+        </w:rPr>
+        <w:t xml:space="preserve"> </w:t>
+      </w:r>
+      <w:r>
+        <w:rPr>
+          <w:rFonts w:hint="eastAsia"/>
+          <w:b/>
+          <w:i/>
+          <w:color w:val="0070C0"/>
+        </w:rPr>
+        <w:t>-init</w:t>
+      </w:r>
+      <w:r>
+        <w:rPr>
+          <w:rFonts w:hint="eastAsia"/>
+          <w:b/>
+          <w:i/>
+          <w:color w:val="0070C0"/>
+        </w:rPr>
+        <w:t>i</w:t>
+      </w:r>
+      <w:r>
+        <w:rPr>
+          <w:rFonts w:hint="eastAsia"/>
+          <w:b/>
+          <w:i/>
+          <w:color w:val="0070C0"/>
+        </w:rPr>
+        <w:t>al-internal</w:t>
+      </w:r>
+      <w:r>
+        <w:rPr>
+          <w:rFonts w:hint="eastAsia"/>
+          <w:b/>
+          <w:i/>
+          <w:color w:val="0070C0"/>
+        </w:rPr>
+        <w:t xml:space="preserve"> </w:t>
+      </w:r>
+      <w:r>
+        <w:rPr>
+          <w:b/>
+          <w:i/>
+          <w:color w:val="0070C0"/>
+        </w:rPr>
+        <w:t>“</w:t>
+      </w:r>
+      <w:r>
+        <w:rPr>
+          <w:rFonts w:hint="eastAsia"/>
+          <w:b/>
+          <w:i/>
+          <w:color w:val="FF0000"/>
+        </w:rPr>
+        <w:t>}</w:t>
+      </w:r>
+      <w:r>
+        <w:rPr>
+          <w:b/>
+          <w:i/>
+          <w:color w:val="0070C0"/>
+        </w:rPr>
+        <w:t>”</w:t>
+      </w:r>
+    </w:p>
+    <w:p>
+      <w:pPr>
+        <w:rPr>
+          <w:b/>
+          <w:i/>
+        </w:rPr>
+      </w:pPr>
+    </w:p>
+    <w:p>
+      <w:pPr>
+        <w:rPr>
+          <w:b/>
+          <w:i/>
+          <w:color w:val="00B050"/>
+        </w:rPr>
+      </w:pPr>
+      <w:r>
+        <w:rPr>
+          <w:rFonts w:hint="eastAsia"/>
+          <w:b/>
+          <w:i/>
+        </w:rPr>
+        <w:t xml:space="preserve">anonymous </w:t>
+      </w:r>
+      <w:r>
+        <w:rPr>
+          <w:rFonts w:hint="eastAsia"/>
+          <w:b/>
+          <w:i/>
+        </w:rPr>
+        <w:t>-init</w:t>
+      </w:r>
+      <w:r>
+        <w:rPr>
+          <w:rFonts w:hint="eastAsia"/>
+          <w:b/>
+          <w:i/>
+        </w:rPr>
+        <w:t>i</w:t>
+      </w:r>
+      <w:r>
+        <w:rPr>
+          <w:rFonts w:hint="eastAsia"/>
+          <w:b/>
+          <w:i/>
+        </w:rPr>
+        <w:t>al-internal -&gt;</w:t>
+      </w:r>
+      <w:r>
+        <w:rPr>
+          <w:rFonts w:hint="eastAsia"/>
+          <w:b/>
+          <w:i/>
+          <w:color w:val="0070C0"/>
+        </w:rPr>
+        <w:t xml:space="preserve"> anonymous</w:t>
+      </w:r>
+      <w:r>
+        <w:rPr>
+          <w:rFonts w:hint="eastAsia"/>
+          <w:b/>
+          <w:i/>
+          <w:color w:val="0070C0"/>
+        </w:rPr>
+        <w:t xml:space="preserve"> </w:t>
+      </w:r>
+      <w:r>
+        <w:rPr>
+          <w:rFonts w:hint="eastAsia"/>
+          <w:b/>
+          <w:i/>
+          <w:color w:val="0070C0"/>
+        </w:rPr>
+        <w:t xml:space="preserve">-initial-element </w:t>
+      </w:r>
+      <w:r>
+        <w:rPr>
+          <w:rFonts w:hint="eastAsia"/>
+          <w:b/>
+          <w:i/>
+          <w:color w:val="00B050"/>
+        </w:rPr>
+        <w:t>(</w:t>
+      </w:r>
+      <w:r>
+        <w:rPr>
+          <w:b/>
+          <w:i/>
+          <w:color w:val="0070C0"/>
+        </w:rPr>
+        <w:t>“</w:t>
+      </w:r>
+      <w:r>
+        <w:rPr>
+          <w:rFonts w:hint="eastAsia"/>
+          <w:b/>
+          <w:i/>
+          <w:color w:val="FF0000"/>
+        </w:rPr>
+        <w:t>,</w:t>
+      </w:r>
+      <w:r>
+        <w:rPr>
+          <w:b/>
+          <w:i/>
+          <w:color w:val="0070C0"/>
+        </w:rPr>
+        <w:t>”</w:t>
+      </w:r>
+      <w:r>
+        <w:rPr>
+          <w:rFonts w:hint="eastAsia"/>
+          <w:b/>
+          <w:i/>
+          <w:color w:val="0070C0"/>
+        </w:rPr>
+        <w:t xml:space="preserve"> </w:t>
+      </w:r>
+      <w:r>
+        <w:rPr>
+          <w:rFonts w:hint="eastAsia"/>
+          <w:b/>
+          <w:i/>
+          <w:color w:val="0070C0"/>
+        </w:rPr>
+        <w:t>class-initial-element</w:t>
+      </w:r>
+      <w:r>
+        <w:rPr>
+          <w:rFonts w:hint="eastAsia"/>
+          <w:b/>
+          <w:i/>
+          <w:color w:val="00B050"/>
+        </w:rPr>
+        <w:t>)*</w:t>
+      </w:r>
+    </w:p>
+    <w:p>
+      <w:pPr>
+        <w:rPr>
+          <w:b/>
+          <w:i/>
+          <w:color w:val="00B050"/>
+        </w:rPr>
+      </w:pPr>
+    </w:p>
+    <w:p>
+      <w:pPr>
+        <w:rPr>
+          <w:b/>
+          <w:i/>
+          <w:color w:val="000000" w:themeColor="text1"/>
+        </w:rPr>
+      </w:pPr>
+      <w:r>
+        <w:rPr>
+          <w:rFonts w:hint="eastAsia"/>
+          <w:b/>
+          <w:i/>
+        </w:rPr>
+        <w:t xml:space="preserve">anonymous </w:t>
+      </w:r>
+      <w:r>
+        <w:rPr>
+          <w:rFonts w:hint="eastAsia"/>
+          <w:b/>
+          <w:i/>
+          <w:color w:val="000000" w:themeColor="text1"/>
+        </w:rPr>
+        <w:t xml:space="preserve">-initial-element -&gt; </w:t>
+      </w:r>
+      <w:r>
+        <w:rPr>
+          <w:rFonts w:hint="eastAsia"/>
+          <w:b/>
+          <w:i/>
+          <w:color w:val="0070C0"/>
+        </w:rPr>
+        <w:t>expression | anonymous</w:t>
+      </w:r>
+      <w:r>
+        <w:rPr>
+          <w:rFonts w:hint="eastAsia"/>
+          <w:b/>
+          <w:i/>
+          <w:color w:val="0070C0"/>
+        </w:rPr>
+        <w:t xml:space="preserve"> </w:t>
+      </w:r>
+      <w:r>
+        <w:rPr>
+          <w:rFonts w:hint="eastAsia"/>
+          <w:b/>
+          <w:i/>
+          <w:color w:val="0070C0"/>
+        </w:rPr>
+        <w:t>-initializer</w:t>
+      </w:r>
+    </w:p>
+    <w:p>
+      <w:pPr>
+        <w:rPr>
+          <w:b/>
+          <w:i/>
+        </w:rPr>
+      </w:pPr>
+    </w:p>
+    <w:p>
+      <w:pPr>
+        <w:rPr>
+          <w:b/>
+          <w:i/>
+          <w:color w:val="0070C0"/>
+        </w:rPr>
+      </w:pPr>
+      <w:r>
+        <w:rPr>
+          <w:rFonts w:hint="eastAsia"/>
+          <w:b/>
+          <w:i/>
+        </w:rPr>
         <w:t>class-declaration -&gt;</w:t>
       </w:r>
       <w:r>
@@ -4111,7 +4963,25 @@
           <w:i/>
           <w:color w:val="0070C0"/>
         </w:rPr>
-        <w:t xml:space="preserve"> { declaration-statement</w:t>
+        <w:t xml:space="preserve"> </w:t>
+      </w:r>
+      <w:r>
+        <w:rPr>
+          <w:rFonts w:hint="eastAsia"/>
+          <w:b/>
+          <w:i/>
+          <w:color w:val="00B050"/>
+        </w:rPr>
+        <w:t>(</w:t>
+      </w:r>
+      <w:r>
+        <w:rPr>
+          <w:rFonts w:hint="eastAsia"/>
+          <w:b/>
+          <w:i/>
+          <w:color w:val="0070C0"/>
+        </w:rPr>
+        <w:t xml:space="preserve"> declaration-statement</w:t>
       </w:r>
       <w:r>
         <w:rPr>
@@ -4136,16 +5006,16 @@
           <w:rFonts w:hint="eastAsia"/>
           <w:b/>
           <w:i/>
-          <w:color w:val="0070C0"/>
-        </w:rPr>
-        <w:t>}</w:t>
-      </w:r>
-      <w:r>
-        <w:rPr>
-          <w:rFonts w:hint="eastAsia"/>
-          <w:b/>
-          <w:i/>
-          <w:color w:val="0070C0"/>
+          <w:color w:val="00B050"/>
+        </w:rPr>
+        <w:t>)</w:t>
+      </w:r>
+      <w:r>
+        <w:rPr>
+          <w:rFonts w:hint="eastAsia"/>
+          <w:b/>
+          <w:i/>
+          <w:color w:val="00B050"/>
         </w:rPr>
         <w:t>*</w:t>
       </w:r>
@@ -4449,7 +5319,7 @@
           <w:rFonts w:hint="eastAsia"/>
           <w:b/>
           <w:i/>
-          <w:color w:val="0070C0"/>
+          <w:color w:val="FF0000"/>
         </w:rPr>
         <w:t>=</w:t>
       </w:r>
@@ -4476,6 +5346,16 @@
         <w:rPr>
           <w:b/>
           <w:i/>
+          <w:color w:val="0070C0"/>
+        </w:rPr>
+      </w:pPr>
+    </w:p>
+    <w:p>
+      <w:pPr>
+        <w:rPr>
+          <w:b/>
+          <w:i/>
+          <w:color w:val="0070C0"/>
         </w:rPr>
       </w:pPr>
       <w:r>
@@ -4519,6 +5399,307 @@
           <w:color w:val="0070C0"/>
         </w:rPr>
         <w:t xml:space="preserve"> type</w:t>
+      </w:r>
+    </w:p>
+    <w:p>
+      <w:pPr>
+        <w:rPr>
+          <w:b/>
+          <w:i/>
+          <w:color w:val="0070C0"/>
+        </w:rPr>
+      </w:pPr>
+    </w:p>
+    <w:p>
+      <w:pPr>
+        <w:rPr>
+          <w:b/>
+          <w:i/>
+          <w:color w:val="0070C0"/>
+        </w:rPr>
+      </w:pPr>
+      <w:r>
+        <w:rPr>
+          <w:rFonts w:hint="eastAsia"/>
+          <w:b/>
+          <w:i/>
+          <w:color w:val="000000" w:themeColor="text1"/>
+        </w:rPr>
+        <w:t xml:space="preserve">anonymous -&gt; </w:t>
+      </w:r>
+      <w:r>
+        <w:rPr>
+          <w:b/>
+          <w:i/>
+          <w:color w:val="0070C0"/>
+        </w:rPr>
+        <w:t>“</w:t>
+      </w:r>
+      <w:r>
+        <w:rPr>
+          <w:rFonts w:hint="eastAsia"/>
+          <w:b/>
+          <w:i/>
+          <w:color w:val="FF0000"/>
+        </w:rPr>
+        <w:t>{</w:t>
+      </w:r>
+      <w:r>
+        <w:rPr>
+          <w:b/>
+          <w:i/>
+          <w:color w:val="0070C0"/>
+        </w:rPr>
+        <w:t>”</w:t>
+      </w:r>
+      <w:r>
+        <w:rPr>
+          <w:rFonts w:hint="eastAsia"/>
+          <w:b/>
+          <w:i/>
+          <w:color w:val="0070C0"/>
+        </w:rPr>
+        <w:t xml:space="preserve"> anonymous-internal </w:t>
+      </w:r>
+      <w:r>
+        <w:rPr>
+          <w:b/>
+          <w:i/>
+          <w:color w:val="0070C0"/>
+        </w:rPr>
+        <w:t>“</w:t>
+      </w:r>
+      <w:r>
+        <w:rPr>
+          <w:rFonts w:hint="eastAsia"/>
+          <w:b/>
+          <w:i/>
+          <w:color w:val="FF0000"/>
+        </w:rPr>
+        <w:t>}</w:t>
+      </w:r>
+      <w:r>
+        <w:rPr>
+          <w:b/>
+          <w:i/>
+          <w:color w:val="0070C0"/>
+        </w:rPr>
+        <w:t>”</w:t>
+      </w:r>
+    </w:p>
+    <w:p>
+      <w:pPr>
+        <w:rPr>
+          <w:b/>
+          <w:i/>
+          <w:color w:val="0070C0"/>
+        </w:rPr>
+      </w:pPr>
+    </w:p>
+    <w:p>
+      <w:pPr>
+        <w:rPr>
+          <w:b/>
+          <w:i/>
+        </w:rPr>
+      </w:pPr>
+      <w:r>
+        <w:rPr>
+          <w:rFonts w:hint="eastAsia"/>
+          <w:b/>
+          <w:i/>
+          <w:color w:val="000000" w:themeColor="text1"/>
+        </w:rPr>
+        <w:t>anonymous-interal -&gt;</w:t>
+      </w:r>
+      <w:r>
+        <w:rPr>
+          <w:rFonts w:hint="eastAsia"/>
+          <w:b/>
+          <w:i/>
+          <w:color w:val="0070C0"/>
+        </w:rPr>
+        <w:t xml:space="preserve"> anonymous-type</w:t>
+      </w:r>
+      <w:r>
+        <w:rPr>
+          <w:rFonts w:hint="eastAsia"/>
+          <w:b/>
+          <w:i/>
+          <w:color w:val="00B050"/>
+        </w:rPr>
+        <w:t xml:space="preserve"> ( </w:t>
+      </w:r>
+      <w:r>
+        <w:rPr>
+          <w:b/>
+          <w:i/>
+          <w:color w:val="0070C0"/>
+        </w:rPr>
+        <w:t>“</w:t>
+      </w:r>
+      <w:r>
+        <w:rPr>
+          <w:rFonts w:hint="eastAsia"/>
+          <w:b/>
+          <w:i/>
+          <w:color w:val="FF0000"/>
+        </w:rPr>
+        <w:t>,</w:t>
+      </w:r>
+      <w:r>
+        <w:rPr>
+          <w:b/>
+          <w:i/>
+          <w:color w:val="0070C0"/>
+        </w:rPr>
+        <w:t>”</w:t>
+      </w:r>
+      <w:r>
+        <w:rPr>
+          <w:rFonts w:hint="eastAsia"/>
+          <w:b/>
+          <w:i/>
+          <w:color w:val="0070C0"/>
+        </w:rPr>
+        <w:t xml:space="preserve"> </w:t>
+      </w:r>
+      <w:r>
+        <w:rPr>
+          <w:rFonts w:hint="eastAsia"/>
+          <w:b/>
+          <w:i/>
+          <w:color w:val="0070C0"/>
+        </w:rPr>
+        <w:t xml:space="preserve"> </w:t>
+      </w:r>
+      <w:r>
+        <w:rPr>
+          <w:rFonts w:hint="eastAsia"/>
+          <w:b/>
+          <w:i/>
+          <w:color w:val="0070C0"/>
+        </w:rPr>
+        <w:t>anonymous-</w:t>
+      </w:r>
+      <w:r>
+        <w:rPr>
+          <w:rFonts w:hint="eastAsia"/>
+          <w:b/>
+          <w:i/>
+          <w:color w:val="0070C0"/>
+        </w:rPr>
+        <w:t>type</w:t>
+      </w:r>
+      <w:r>
+        <w:rPr>
+          <w:rFonts w:hint="eastAsia"/>
+          <w:b/>
+          <w:i/>
+          <w:color w:val="00B050"/>
+        </w:rPr>
+        <w:t>)</w:t>
+      </w:r>
+      <w:r>
+        <w:rPr>
+          <w:rFonts w:hint="eastAsia"/>
+          <w:b/>
+          <w:i/>
+          <w:color w:val="00B050"/>
+        </w:rPr>
+        <w:t>*</w:t>
+      </w:r>
+    </w:p>
+    <w:p>
+      <w:pPr>
+        <w:rPr>
+          <w:b/>
+          <w:i/>
+        </w:rPr>
+      </w:pPr>
+    </w:p>
+    <w:p>
+      <w:pPr>
+        <w:rPr>
+          <w:b/>
+          <w:i/>
+        </w:rPr>
+      </w:pPr>
+      <w:r>
+        <w:rPr>
+          <w:rFonts w:hint="eastAsia"/>
+          <w:b/>
+          <w:i/>
+        </w:rPr>
+        <w:t xml:space="preserve">anonymous-type -&gt; </w:t>
+      </w:r>
+      <w:r>
+        <w:rPr>
+          <w:b/>
+          <w:i/>
+          <w:color w:val="0070C0"/>
+        </w:rPr>
+        <w:t>“</w:t>
+      </w:r>
+      <w:r>
+        <w:rPr>
+          <w:rFonts w:hint="eastAsia"/>
+          <w:b/>
+          <w:i/>
+          <w:color w:val="FF0000"/>
+        </w:rPr>
+        <w:t>int</w:t>
+      </w:r>
+      <w:r>
+        <w:rPr>
+          <w:b/>
+          <w:i/>
+          <w:color w:val="0070C0"/>
+        </w:rPr>
+        <w:t>”</w:t>
+      </w:r>
+      <w:r>
+        <w:rPr>
+          <w:rFonts w:hint="eastAsia"/>
+          <w:b/>
+          <w:i/>
+          <w:color w:val="0070C0"/>
+        </w:rPr>
+        <w:t xml:space="preserve"> | </w:t>
+      </w:r>
+      <w:r>
+        <w:rPr>
+          <w:b/>
+          <w:i/>
+          <w:color w:val="0070C0"/>
+        </w:rPr>
+        <w:t>“</w:t>
+      </w:r>
+      <w:r>
+        <w:rPr>
+          <w:rFonts w:hint="eastAsia"/>
+          <w:b/>
+          <w:i/>
+          <w:color w:val="FF0000"/>
+        </w:rPr>
+        <w:t>bool</w:t>
+      </w:r>
+      <w:r>
+        <w:rPr>
+          <w:b/>
+          <w:i/>
+          <w:color w:val="0070C0"/>
+        </w:rPr>
+        <w:t>”</w:t>
+      </w:r>
+      <w:r>
+        <w:rPr>
+          <w:rFonts w:hint="eastAsia"/>
+          <w:b/>
+          <w:i/>
+          <w:color w:val="0070C0"/>
+        </w:rPr>
+        <w:t xml:space="preserve"> | anonymous</w:t>
       </w:r>
     </w:p>
     <w:p>
@@ -4635,7 +5816,25 @@
           <w:i/>
           <w:color w:val="0070C0"/>
         </w:rPr>
-        <w:t xml:space="preserve"> | identifier</w:t>
+        <w:t xml:space="preserve"> | </w:t>
+      </w:r>
+      <w:r>
+        <w:rPr>
+          <w:rFonts w:hint="eastAsia"/>
+          <w:b/>
+          <w:i/>
+          <w:color w:val="FF0000"/>
+        </w:rPr>
+        <w:t>identifier</w:t>
+      </w:r>
+      <w:r>
+        <w:rPr>
+          <w:rFonts w:hint="eastAsia"/>
+          <w:b/>
+          <w:i/>
+          <w:color w:val="0070C0"/>
+        </w:rPr>
+        <w:t xml:space="preserve"> | anonymous</w:t>
       </w:r>
     </w:p>
     <w:p>
@@ -5284,9 +6483,18 @@
       </w:r>
       <w:r>
         <w:rPr>
-          <w:i/>
-        </w:rPr>
-        <w:t xml:space="preserve">expression </w:t>
+          <w:b/>
+          <w:i/>
+          <w:color w:val="002060"/>
+        </w:rPr>
+        <w:t>expression</w:t>
+      </w:r>
+      <w:r>
+        <w:rPr>
+          <w:i/>
+          <w:color w:val="002060"/>
+        </w:rPr>
+        <w:t xml:space="preserve"> </w:t>
       </w:r>
       <w:r>
         <w:rPr>
@@ -5307,6 +6515,54 @@
     <w:p>
       <w:pPr>
         <w:rPr>
+          <w:i/>
+        </w:rPr>
+      </w:pPr>
+      <w:r>
+        <w:rPr>
+          <w:rFonts w:hint="eastAsia"/>
+          <w:i/>
+        </w:rPr>
+        <w:t xml:space="preserve">return-statement -&gt; </w:t>
+      </w:r>
+      <w:r>
+        <w:rPr>
+          <w:rFonts w:hint="eastAsia"/>
+          <w:b/>
+          <w:i/>
+          <w:color w:val="FF0000"/>
+        </w:rPr>
+        <w:t xml:space="preserve">return </w:t>
+      </w:r>
+      <w:r>
+        <w:rPr>
+          <w:rFonts w:hint="eastAsia"/>
+          <w:b/>
+          <w:i/>
+          <w:color w:val="002060"/>
+        </w:rPr>
+        <w:t xml:space="preserve">anonymous-initial </w:t>
+      </w:r>
+      <w:r>
+        <w:rPr>
+          <w:rFonts w:hint="eastAsia"/>
+          <w:b/>
+          <w:i/>
+          <w:color w:val="FF0000"/>
+        </w:rPr>
+        <w:t>;</w:t>
+      </w:r>
+    </w:p>
+    <w:p>
+      <w:pPr>
+        <w:rPr>
+          <w:i/>
+        </w:rPr>
+      </w:pPr>
+    </w:p>
+    <w:p>
+      <w:pPr>
+        <w:rPr>
           <w:b/>
           <w:i/>
           <w:color w:val="FF0000"/>
@@ -5414,50 +6670,6 @@
           <w:i/>
         </w:rPr>
         <w:t xml:space="preserve">| </w:t>
-      </w:r>
-      <w:r>
-        <w:rPr>
-          <w:b/>
-          <w:i/>
-          <w:color w:val="FF0000"/>
-        </w:rPr>
-        <w:t>EPSILON</w:t>
-      </w:r>
-    </w:p>
-    <w:p>
-      <w:pPr>
-        <w:rPr>
-          <w:i/>
-        </w:rPr>
-      </w:pPr>
-    </w:p>
-    <w:p>
-      <w:pPr>
-        <w:rPr>
-          <w:b/>
-          <w:i/>
-          <w:color w:val="FF0000"/>
-        </w:rPr>
-      </w:pPr>
-      <w:r>
-        <w:rPr>
-          <w:i/>
-        </w:rPr>
-        <w:t xml:space="preserve">variable-declaration-list -&gt; </w:t>
-      </w:r>
-      <w:r>
-        <w:rPr>
-          <w:b/>
-          <w:i/>
-          <w:color w:val="002060"/>
-        </w:rPr>
-        <w:t>variable-declaration variable-declaration-list</w:t>
-      </w:r>
-      <w:r>
-        <w:rPr>
-          <w:i/>
-        </w:rPr>
-        <w:t xml:space="preserve"> | </w:t>
       </w:r>
       <w:r>
         <w:rPr>
@@ -7470,6 +8682,33 @@
         </w:rPr>
         <w:t>expression</w:t>
       </w:r>
+      <w:r>
+        <w:rPr>
+          <w:rFonts w:hint="eastAsia"/>
+          <w:b/>
+          <w:i/>
+          <w:color w:val="002060"/>
+        </w:rPr>
+        <w:t xml:space="preserve"> | </w:t>
+      </w:r>
+      <w:r>
+        <w:rPr>
+          <w:rFonts w:hint="eastAsia"/>
+          <w:b/>
+          <w:i/>
+          <w:color w:val="002060"/>
+        </w:rPr>
+        <w:t xml:space="preserve">anonymous </w:t>
+      </w:r>
+      <w:r>
+        <w:rPr>
+          <w:rFonts w:hint="eastAsia"/>
+          <w:b/>
+          <w:i/>
+          <w:color w:val="002060"/>
+        </w:rPr>
+        <w:t>-initial</w:t>
+      </w:r>
     </w:p>
     <w:p>
       <w:pPr>
@@ -7528,11 +8767,37 @@
         </w:rPr>
         <w:t>class-declaration</w:t>
       </w:r>
-    </w:p>
-    <w:p>
-      <w:pPr>
-        <w:rPr>
-          <w:rFonts w:hint="eastAsia"/>
+      <w:r>
+        <w:rPr>
+          <w:rFonts w:hint="eastAsia"/>
+          <w:b/>
+          <w:i/>
+          <w:color w:val="002060"/>
+        </w:rPr>
+        <w:t xml:space="preserve"> </w:t>
+      </w:r>
+      <w:r>
+        <w:rPr>
+          <w:rFonts w:hint="eastAsia"/>
+          <w:b/>
+          <w:i/>
+          <w:color w:val="000000" w:themeColor="text1"/>
+        </w:rPr>
+        <w:t xml:space="preserve">| </w:t>
+      </w:r>
+      <w:r>
+        <w:rPr>
+          <w:rFonts w:hint="eastAsia"/>
+          <w:b/>
+          <w:i/>
+          <w:color w:val="002060"/>
+        </w:rPr>
+        <w:t>unpack-declaration</w:t>
+      </w:r>
+    </w:p>
+    <w:p>
+      <w:pPr>
+        <w:rPr>
           <w:b/>
           <w:i/>
           <w:color w:val="002060"/>
@@ -7653,7 +8918,6 @@
     <w:p>
       <w:pPr>
         <w:rPr>
-          <w:rFonts w:hint="eastAsia"/>
           <w:b/>
           <w:i/>
           <w:color w:val="FF0000"/>
@@ -7699,48 +8963,1650 @@
           <w:color w:val="FF0000"/>
         </w:rPr>
         <w:t>void</w:t>
+      </w:r>
+    </w:p>
+    <w:p>
+      <w:pPr>
+        <w:rPr>
+          <w:i/>
+        </w:rPr>
+      </w:pPr>
+    </w:p>
+    <w:p>
+      <w:pPr>
+        <w:rPr>
+          <w:b/>
+          <w:i/>
+          <w:color w:val="FF0000"/>
+        </w:rPr>
+      </w:pPr>
+      <w:r>
+        <w:rPr>
+          <w:i/>
+        </w:rPr>
+        <w:t xml:space="preserve">variable-declaration -&gt; </w:t>
+      </w:r>
+      <w:r>
+        <w:rPr>
+          <w:b/>
+          <w:i/>
+          <w:color w:val="FF0000"/>
+        </w:rPr>
+        <w:t>var</w:t>
+      </w:r>
+      <w:r>
+        <w:rPr>
+          <w:i/>
+          <w:color w:val="FF0000"/>
+        </w:rPr>
+        <w:t xml:space="preserve"> </w:t>
+      </w:r>
+      <w:r>
+        <w:rPr>
+          <w:b/>
+          <w:i/>
+          <w:color w:val="FF0000"/>
+        </w:rPr>
+        <w:t>identifier</w:t>
+      </w:r>
+      <w:r>
+        <w:rPr>
+          <w:i/>
+          <w:color w:val="FF0000"/>
+        </w:rPr>
+        <w:t xml:space="preserve"> </w:t>
+      </w:r>
+      <w:r>
+        <w:rPr>
+          <w:b/>
+          <w:i/>
+          <w:color w:val="002060"/>
+        </w:rPr>
+        <w:t>init</w:t>
+      </w:r>
+      <w:r>
+        <w:rPr>
+          <w:rFonts w:hint="eastAsia"/>
+          <w:b/>
+          <w:i/>
+          <w:color w:val="002060"/>
+        </w:rPr>
+        <w:t>ial</w:t>
+      </w:r>
+      <w:r>
+        <w:rPr>
+          <w:i/>
+        </w:rPr>
+        <w:t xml:space="preserve"> </w:t>
+      </w:r>
+      <w:r>
+        <w:rPr>
+          <w:b/>
+          <w:i/>
+          <w:color w:val="FF0000"/>
+        </w:rPr>
+        <w:t xml:space="preserve">; </w:t>
+      </w:r>
+      <w:r>
+        <w:rPr>
+          <w:i/>
+        </w:rPr>
+        <w:t xml:space="preserve">| </w:t>
+      </w:r>
+      <w:r>
+        <w:rPr>
+          <w:b/>
+          <w:i/>
+          <w:color w:val="FF0000"/>
+        </w:rPr>
+        <w:t xml:space="preserve">var identifier </w:t>
+      </w:r>
+      <w:r>
+        <w:rPr>
+          <w:b/>
+          <w:i/>
+          <w:color w:val="002060"/>
+        </w:rPr>
+        <w:t xml:space="preserve">type-annotation </w:t>
+      </w:r>
+      <w:r>
+        <w:rPr>
+          <w:b/>
+          <w:i/>
+          <w:color w:val="FF0000"/>
+        </w:rPr>
+        <w:t>;</w:t>
+      </w:r>
+    </w:p>
+    <w:p>
+      <w:pPr>
+        <w:rPr>
+          <w:b/>
+          <w:i/>
+          <w:color w:val="FF0000"/>
+        </w:rPr>
+      </w:pPr>
+    </w:p>
+    <w:p>
+      <w:pPr>
+        <w:rPr>
+          <w:b/>
+          <w:i/>
+          <w:color w:val="FF0000"/>
+        </w:rPr>
+      </w:pPr>
+      <w:r>
+        <w:rPr>
+          <w:rFonts w:hint="eastAsia"/>
+          <w:i/>
+        </w:rPr>
+        <w:t>unpack-declaration -&gt;</w:t>
+      </w:r>
+      <w:r>
+        <w:rPr>
+          <w:rFonts w:hint="eastAsia"/>
+          <w:b/>
+          <w:i/>
+        </w:rPr>
+        <w:t xml:space="preserve"> </w:t>
+      </w:r>
+      <w:r>
+        <w:rPr>
+          <w:rFonts w:hint="eastAsia"/>
+          <w:b/>
+          <w:i/>
+          <w:color w:val="FF0000"/>
+        </w:rPr>
+        <w:t xml:space="preserve">var </w:t>
+      </w:r>
+      <w:r>
+        <w:rPr>
+          <w:rFonts w:hint="eastAsia"/>
+          <w:b/>
+          <w:i/>
+          <w:color w:val="002060"/>
+        </w:rPr>
+        <w:t xml:space="preserve">unpack-decls </w:t>
+      </w:r>
+      <w:r>
+        <w:rPr>
+          <w:rFonts w:hint="eastAsia"/>
+          <w:b/>
+          <w:i/>
+          <w:color w:val="FF0000"/>
+        </w:rPr>
+        <w:t>=</w:t>
+      </w:r>
+      <w:r>
+        <w:rPr>
+          <w:rFonts w:hint="eastAsia"/>
+          <w:b/>
+          <w:i/>
+          <w:color w:val="002060"/>
+        </w:rPr>
+        <w:t xml:space="preserve"> unpack-initial </w:t>
+      </w:r>
+      <w:r>
+        <w:rPr>
+          <w:rFonts w:hint="eastAsia"/>
+          <w:b/>
+          <w:i/>
+          <w:color w:val="FF0000"/>
+        </w:rPr>
+        <w:t>;</w:t>
+      </w:r>
+    </w:p>
+    <w:p>
+      <w:pPr>
+        <w:rPr>
+          <w:b/>
+          <w:i/>
+          <w:color w:val="FF0000"/>
+        </w:rPr>
+      </w:pPr>
+    </w:p>
+    <w:p>
+      <w:pPr>
+        <w:rPr>
+          <w:b/>
+          <w:i/>
+          <w:color w:val="002060"/>
+        </w:rPr>
+      </w:pPr>
+      <w:r>
+        <w:rPr>
+          <w:rFonts w:hint="eastAsia"/>
+          <w:i/>
+        </w:rPr>
+        <w:t>unpack-initial -&gt;</w:t>
+      </w:r>
+      <w:r>
+        <w:rPr>
+          <w:rFonts w:hint="eastAsia"/>
+          <w:b/>
+          <w:i/>
+          <w:color w:val="FF0000"/>
+        </w:rPr>
+        <w:t xml:space="preserve"> identifier </w:t>
+      </w:r>
+      <w:r>
+        <w:rPr>
+          <w:rFonts w:hint="eastAsia"/>
+          <w:b/>
+          <w:i/>
+          <w:color w:val="002060"/>
+        </w:rPr>
+        <w:t>|</w:t>
+      </w:r>
+      <w:r>
+        <w:rPr>
+          <w:rFonts w:hint="eastAsia"/>
+          <w:b/>
+          <w:i/>
+          <w:color w:val="FF0000"/>
+        </w:rPr>
+        <w:t xml:space="preserve"> </w:t>
+      </w:r>
+      <w:r>
+        <w:rPr>
+          <w:b/>
+          <w:i/>
+          <w:color w:val="FF0000"/>
+        </w:rPr>
+        <w:t>identifier</w:t>
+      </w:r>
+      <w:r>
+        <w:rPr>
+          <w:b/>
+          <w:i/>
+          <w:color w:val="002060"/>
+        </w:rPr>
+        <w:t xml:space="preserve"> arg-list</w:t>
+      </w:r>
+    </w:p>
+    <w:p>
+      <w:pPr>
+        <w:rPr>
+          <w:b/>
+          <w:i/>
+          <w:color w:val="002060"/>
+        </w:rPr>
+      </w:pPr>
+    </w:p>
+    <w:p>
+      <w:pPr>
+        <w:rPr>
+          <w:b/>
+          <w:i/>
+          <w:color w:val="FF0000"/>
+        </w:rPr>
+      </w:pPr>
+      <w:r>
+        <w:rPr>
+          <w:rFonts w:hint="eastAsia"/>
+          <w:i/>
+        </w:rPr>
+        <w:t>unpack-decls -&gt;</w:t>
+      </w:r>
+      <w:r>
+        <w:rPr>
+          <w:rFonts w:hint="eastAsia"/>
+          <w:b/>
+          <w:i/>
+          <w:color w:val="002060"/>
+        </w:rPr>
+        <w:t xml:space="preserve"> </w:t>
+      </w:r>
+      <w:r>
+        <w:rPr>
+          <w:rFonts w:hint="eastAsia"/>
+          <w:b/>
+          <w:i/>
+          <w:color w:val="FF0000"/>
+        </w:rPr>
+        <w:t xml:space="preserve">{ </w:t>
+      </w:r>
+      <w:r>
+        <w:rPr>
+          <w:rFonts w:hint="eastAsia"/>
+          <w:b/>
+          <w:i/>
+          <w:color w:val="002060"/>
+        </w:rPr>
+        <w:t xml:space="preserve">unpack-decl-internal </w:t>
+      </w:r>
+      <w:r>
+        <w:rPr>
+          <w:rFonts w:hint="eastAsia"/>
+          <w:b/>
+          <w:i/>
+          <w:color w:val="FF0000"/>
+        </w:rPr>
+        <w:t>}</w:t>
+      </w:r>
+    </w:p>
+    <w:p>
+      <w:pPr>
+        <w:rPr>
+          <w:b/>
+          <w:i/>
+          <w:color w:val="002060"/>
+        </w:rPr>
+      </w:pPr>
+    </w:p>
+    <w:p>
+      <w:pPr>
+        <w:rPr>
+          <w:b/>
+          <w:i/>
+          <w:color w:val="002060"/>
+        </w:rPr>
+      </w:pPr>
+      <w:r>
+        <w:rPr>
+          <w:rFonts w:hint="eastAsia"/>
+          <w:i/>
+        </w:rPr>
+        <w:t>unpack-decl-internal -&gt;</w:t>
+      </w:r>
+      <w:r>
+        <w:rPr>
+          <w:rFonts w:hint="eastAsia"/>
+          <w:b/>
+          <w:i/>
+          <w:color w:val="002060"/>
+        </w:rPr>
+        <w:t xml:space="preserve"> unpack-element unpack-decl-internal-tail</w:t>
+      </w:r>
+    </w:p>
+    <w:p>
+      <w:pPr>
+        <w:rPr>
+          <w:b/>
+          <w:i/>
+          <w:color w:val="002060"/>
+        </w:rPr>
+      </w:pPr>
+    </w:p>
+    <w:p>
+      <w:pPr>
+        <w:rPr>
+          <w:b/>
+          <w:i/>
+          <w:color w:val="FF0000"/>
+        </w:rPr>
+      </w:pPr>
+      <w:r>
+        <w:rPr>
+          <w:rFonts w:hint="eastAsia"/>
+          <w:i/>
+        </w:rPr>
+        <w:t>unpack-decl-internal-tail -&gt;</w:t>
+      </w:r>
+      <w:r>
+        <w:rPr>
+          <w:rFonts w:hint="eastAsia"/>
+          <w:b/>
+          <w:i/>
+          <w:color w:val="FF0000"/>
+        </w:rPr>
+        <w:t xml:space="preserve"> ,</w:t>
+      </w:r>
+      <w:r>
+        <w:rPr>
+          <w:rFonts w:hint="eastAsia"/>
+          <w:b/>
+          <w:i/>
+          <w:color w:val="002060"/>
+        </w:rPr>
+        <w:t xml:space="preserve"> unpack-element unpack-decl-internal-tail | </w:t>
+      </w:r>
+      <w:r>
+        <w:rPr>
+          <w:rFonts w:hint="eastAsia"/>
+          <w:b/>
+          <w:i/>
+          <w:color w:val="FF0000"/>
+        </w:rPr>
+        <w:t>EPSILON</w:t>
+      </w:r>
+    </w:p>
+    <w:p>
+      <w:pPr>
+        <w:rPr>
+          <w:b/>
+          <w:i/>
+          <w:color w:val="002060"/>
+        </w:rPr>
+      </w:pPr>
+    </w:p>
+    <w:p>
+      <w:pPr>
+        <w:rPr>
+          <w:b/>
+          <w:i/>
+          <w:color w:val="002060"/>
+        </w:rPr>
+      </w:pPr>
+      <w:r>
+        <w:rPr>
+          <w:rFonts w:hint="eastAsia"/>
+          <w:i/>
+        </w:rPr>
+        <w:t>unpack-element -&gt;</w:t>
+      </w:r>
+      <w:r>
+        <w:rPr>
+          <w:rFonts w:hint="eastAsia"/>
+          <w:b/>
+          <w:i/>
+          <w:color w:val="002060"/>
+        </w:rPr>
+        <w:t xml:space="preserve"> </w:t>
+      </w:r>
+      <w:r>
+        <w:rPr>
+          <w:rFonts w:hint="eastAsia"/>
+          <w:b/>
+          <w:i/>
+          <w:color w:val="FF0000"/>
+        </w:rPr>
+        <w:t xml:space="preserve">identifier </w:t>
+      </w:r>
+      <w:r>
+        <w:rPr>
+          <w:rFonts w:hint="eastAsia"/>
+          <w:b/>
+          <w:i/>
+          <w:color w:val="002060"/>
+        </w:rPr>
+        <w:t>| unpack-decls</w:t>
+      </w:r>
+    </w:p>
+    <w:p>
+      <w:pPr>
+        <w:rPr>
+          <w:b/>
+          <w:i/>
+          <w:color w:val="FF0000"/>
+        </w:rPr>
+      </w:pPr>
+    </w:p>
+    <w:p>
+      <w:pPr>
+        <w:rPr>
+          <w:b/>
+          <w:i/>
+          <w:color w:val="FF0000"/>
+        </w:rPr>
+      </w:pPr>
+      <w:r>
+        <w:rPr>
+          <w:i/>
+        </w:rPr>
+        <w:t xml:space="preserve">class-declaration -&gt; </w:t>
+      </w:r>
+      <w:r>
+        <w:rPr>
+          <w:rFonts w:hint="eastAsia"/>
+          <w:b/>
+          <w:i/>
+          <w:color w:val="FF0000"/>
+        </w:rPr>
+        <w:t>class</w:t>
+      </w:r>
+      <w:r>
+        <w:rPr>
+          <w:i/>
+          <w:color w:val="FF0000"/>
+        </w:rPr>
+        <w:t xml:space="preserve"> </w:t>
+      </w:r>
+      <w:r>
+        <w:rPr>
+          <w:b/>
+          <w:i/>
+          <w:color w:val="FF0000"/>
+        </w:rPr>
+        <w:t>identifier</w:t>
+      </w:r>
+      <w:r>
+        <w:rPr>
+          <w:i/>
+          <w:color w:val="FF0000"/>
+        </w:rPr>
+        <w:t xml:space="preserve"> </w:t>
+      </w:r>
+      <w:r>
+        <w:rPr>
+          <w:rFonts w:hint="eastAsia"/>
+          <w:b/>
+          <w:i/>
+          <w:color w:val="002060"/>
+        </w:rPr>
+        <w:t>c</w:t>
+      </w:r>
+      <w:r>
+        <w:rPr>
+          <w:rFonts w:hint="eastAsia"/>
+          <w:b/>
+          <w:i/>
+          <w:color w:val="002060"/>
+        </w:rPr>
+        <w:t>lass-body</w:t>
+      </w:r>
+      <w:r>
+        <w:rPr>
+          <w:rFonts w:hint="eastAsia"/>
+          <w:b/>
+          <w:i/>
+          <w:color w:val="002060"/>
+        </w:rPr>
+        <w:t xml:space="preserve"> </w:t>
+      </w:r>
+      <w:r>
+        <w:rPr>
+          <w:rFonts w:hint="eastAsia"/>
+          <w:b/>
+          <w:i/>
+          <w:color w:val="FF0000"/>
+        </w:rPr>
+        <w:t>;</w:t>
+      </w:r>
+    </w:p>
+    <w:p>
+      <w:pPr>
+        <w:rPr>
+          <w:i/>
+        </w:rPr>
+      </w:pPr>
+    </w:p>
+    <w:p>
+      <w:pPr>
+        <w:rPr>
+          <w:i/>
+        </w:rPr>
+      </w:pPr>
+      <w:r>
+        <w:rPr>
+          <w:rFonts w:hint="eastAsia"/>
+          <w:i/>
+        </w:rPr>
+        <w:t xml:space="preserve">class-body -&gt; </w:t>
+      </w:r>
+      <w:r>
+        <w:rPr>
+          <w:rFonts w:hint="eastAsia"/>
+          <w:b/>
+          <w:i/>
+          <w:color w:val="FF0000"/>
+        </w:rPr>
+        <w:t xml:space="preserve">{ </w:t>
+      </w:r>
+      <w:r>
+        <w:rPr>
+          <w:rFonts w:hint="eastAsia"/>
+          <w:b/>
+          <w:i/>
+          <w:color w:val="002060"/>
+        </w:rPr>
+        <w:t>class-member</w:t>
+      </w:r>
+      <w:r>
+        <w:rPr>
+          <w:rFonts w:hint="eastAsia"/>
+          <w:i/>
+        </w:rPr>
+        <w:t xml:space="preserve"> </w:t>
+      </w:r>
+      <w:r>
+        <w:rPr>
+          <w:rFonts w:hint="eastAsia"/>
+          <w:b/>
+          <w:i/>
+          <w:color w:val="FF0000"/>
+        </w:rPr>
+        <w:t>}</w:t>
+      </w:r>
+    </w:p>
+    <w:p>
+      <w:pPr>
+        <w:rPr>
+          <w:i/>
+        </w:rPr>
+      </w:pPr>
+    </w:p>
+    <w:p>
+      <w:pPr>
+        <w:rPr>
+          <w:i/>
+        </w:rPr>
+      </w:pPr>
+      <w:r>
+        <w:rPr>
+          <w:rFonts w:hint="eastAsia"/>
+          <w:i/>
+        </w:rPr>
+        <w:t>class-</w:t>
+      </w:r>
+      <w:r>
+        <w:rPr>
+          <w:rFonts w:hint="eastAsia"/>
+          <w:i/>
+        </w:rPr>
+        <w:t xml:space="preserve">member -&gt; </w:t>
+      </w:r>
+      <w:r>
+        <w:rPr>
+          <w:rFonts w:hint="eastAsia"/>
+          <w:b/>
+          <w:i/>
+          <w:color w:val="002060"/>
+        </w:rPr>
+        <w:t>declaration-statement class-member</w:t>
+      </w:r>
+      <w:r>
+        <w:rPr>
+          <w:rFonts w:hint="eastAsia"/>
+          <w:i/>
+        </w:rPr>
+        <w:t xml:space="preserve"> </w:t>
+      </w:r>
+      <w:r>
+        <w:rPr>
+          <w:rFonts w:hint="eastAsia"/>
+          <w:i/>
+        </w:rPr>
+        <w:t>|</w:t>
+      </w:r>
+      <w:r>
+        <w:rPr>
+          <w:rFonts w:hint="eastAsia"/>
+          <w:i/>
+        </w:rPr>
+        <w:t xml:space="preserve"> </w:t>
+      </w:r>
+      <w:r>
+        <w:rPr>
+          <w:rFonts w:hint="eastAsia"/>
+          <w:b/>
+          <w:i/>
+          <w:color w:val="002060"/>
+        </w:rPr>
+        <w:t>function-definition class-member</w:t>
+      </w:r>
+      <w:r>
+        <w:rPr>
+          <w:rFonts w:hint="eastAsia"/>
+          <w:i/>
+        </w:rPr>
+        <w:t xml:space="preserve"> </w:t>
+      </w:r>
+    </w:p>
+    <w:p>
+      <w:pPr>
+        <w:ind w:firstLine="420"/>
+        <w:rPr>
+          <w:b/>
+          <w:i/>
+          <w:color w:val="FF0000"/>
+        </w:rPr>
+      </w:pPr>
+      <w:r>
+        <w:rPr>
+          <w:rFonts w:hint="eastAsia"/>
+          <w:i/>
+        </w:rPr>
+        <w:t xml:space="preserve">| </w:t>
+      </w:r>
+      <w:r>
+        <w:rPr>
+          <w:rFonts w:hint="eastAsia"/>
+          <w:b/>
+          <w:i/>
+          <w:color w:val="FF0000"/>
+        </w:rPr>
+        <w:t>EPSILON</w:t>
+      </w:r>
+      <w:r>
+        <w:rPr>
+          <w:rFonts w:hint="eastAsia"/>
+          <w:b/>
+          <w:i/>
+          <w:color w:val="FF0000"/>
+        </w:rPr>
+        <w:t xml:space="preserve"> </w:t>
+      </w:r>
+    </w:p>
+    <w:p>
+      <w:pPr>
+        <w:rPr>
+          <w:i/>
+        </w:rPr>
+      </w:pPr>
+    </w:p>
+    <w:p>
+      <w:pPr>
+        <w:rPr>
+          <w:b/>
+          <w:i/>
+          <w:color w:val="FF0000"/>
+        </w:rPr>
+      </w:pPr>
+      <w:r>
+        <w:rPr>
+          <w:rFonts w:hint="eastAsia"/>
+          <w:i/>
+        </w:rPr>
+        <w:t xml:space="preserve">constant-declaration -&gt; </w:t>
+      </w:r>
+      <w:r>
+        <w:rPr>
+          <w:rFonts w:hint="eastAsia"/>
+          <w:b/>
+          <w:i/>
+          <w:color w:val="FF0000"/>
+        </w:rPr>
+        <w:t>const</w:t>
+      </w:r>
+      <w:r>
+        <w:rPr>
+          <w:rFonts w:hint="eastAsia"/>
+          <w:i/>
+          <w:color w:val="FF0000"/>
+        </w:rPr>
+        <w:t xml:space="preserve"> </w:t>
+      </w:r>
+      <w:r>
+        <w:rPr>
+          <w:rFonts w:hint="eastAsia"/>
+          <w:b/>
+          <w:i/>
+          <w:color w:val="FF0000"/>
+        </w:rPr>
+        <w:t>identifier</w:t>
+      </w:r>
+      <w:r>
+        <w:rPr>
+          <w:rFonts w:hint="eastAsia"/>
+          <w:i/>
+          <w:color w:val="FF0000"/>
+        </w:rPr>
+        <w:t xml:space="preserve"> </w:t>
+      </w:r>
+      <w:r>
+        <w:rPr>
+          <w:rFonts w:hint="eastAsia"/>
+          <w:b/>
+          <w:i/>
+          <w:color w:val="002060"/>
+        </w:rPr>
+        <w:t>init-expression</w:t>
+      </w:r>
+      <w:r>
+        <w:rPr>
+          <w:rFonts w:hint="eastAsia"/>
+          <w:i/>
+        </w:rPr>
+        <w:t xml:space="preserve"> </w:t>
+      </w:r>
+      <w:r>
+        <w:rPr>
+          <w:rFonts w:hint="eastAsia"/>
+          <w:b/>
+          <w:i/>
+          <w:color w:val="FF0000"/>
+        </w:rPr>
+        <w:t>;</w:t>
+      </w:r>
+      <w:r>
+        <w:rPr>
+          <w:rFonts w:hint="eastAsia"/>
+          <w:i/>
+        </w:rPr>
+        <w:t xml:space="preserve"> | </w:t>
+      </w:r>
+      <w:r>
+        <w:rPr>
+          <w:rFonts w:hint="eastAsia"/>
+          <w:b/>
+          <w:i/>
+          <w:color w:val="FF0000"/>
+        </w:rPr>
+        <w:t>const</w:t>
+      </w:r>
+      <w:r>
+        <w:rPr>
+          <w:rFonts w:hint="eastAsia"/>
+          <w:i/>
+          <w:color w:val="FF0000"/>
+        </w:rPr>
+        <w:t xml:space="preserve"> </w:t>
+      </w:r>
+      <w:r>
+        <w:rPr>
+          <w:rFonts w:hint="eastAsia"/>
+          <w:b/>
+          <w:i/>
+          <w:color w:val="FF0000"/>
+        </w:rPr>
+        <w:t>identifier</w:t>
+      </w:r>
+      <w:r>
+        <w:rPr>
+          <w:rFonts w:hint="eastAsia"/>
+          <w:i/>
+          <w:color w:val="FF0000"/>
+        </w:rPr>
+        <w:t xml:space="preserve"> </w:t>
+      </w:r>
+      <w:r>
+        <w:rPr>
+          <w:rFonts w:hint="eastAsia"/>
+          <w:b/>
+          <w:i/>
+          <w:color w:val="002060"/>
+        </w:rPr>
+        <w:t xml:space="preserve">type-annotation </w:t>
+      </w:r>
+      <w:r>
+        <w:rPr>
+          <w:rFonts w:hint="eastAsia"/>
+          <w:b/>
+          <w:i/>
+          <w:color w:val="FF0000"/>
+        </w:rPr>
+        <w:t>;</w:t>
+      </w:r>
+    </w:p>
+    <w:p>
+      <w:pPr>
+        <w:rPr>
+          <w:b/>
+          <w:i/>
+          <w:color w:val="FF0000"/>
+        </w:rPr>
+      </w:pPr>
+    </w:p>
+    <w:p>
+      <w:pPr>
+        <w:rPr>
+          <w:i/>
+          <w:color w:val="000000" w:themeColor="text1"/>
+        </w:rPr>
+      </w:pPr>
+      <w:r>
+        <w:rPr>
+          <w:rFonts w:hint="eastAsia"/>
+          <w:i/>
+          <w:color w:val="000000" w:themeColor="text1"/>
+        </w:rPr>
+        <w:t>initial</w:t>
+      </w:r>
+      <w:r>
+        <w:rPr>
+          <w:rFonts w:hint="eastAsia"/>
+          <w:i/>
+          <w:color w:val="000000" w:themeColor="text1"/>
+        </w:rPr>
+        <w:t xml:space="preserve"> -&gt; </w:t>
+      </w:r>
+      <w:r>
+        <w:rPr>
+          <w:rFonts w:hint="eastAsia"/>
+          <w:b/>
+          <w:i/>
+          <w:color w:val="FF0000"/>
+        </w:rPr>
+        <w:t>=</w:t>
+      </w:r>
+      <w:r>
+        <w:rPr>
+          <w:rFonts w:hint="eastAsia"/>
+          <w:b/>
+          <w:i/>
+          <w:color w:val="002060"/>
+        </w:rPr>
+        <w:t xml:space="preserve"> expression | </w:t>
+      </w:r>
+      <w:r>
+        <w:rPr>
+          <w:rFonts w:hint="eastAsia"/>
+          <w:b/>
+          <w:i/>
+          <w:color w:val="FF0000"/>
+        </w:rPr>
+        <w:t>=</w:t>
+      </w:r>
+      <w:r>
+        <w:rPr>
+          <w:rFonts w:hint="eastAsia"/>
+          <w:b/>
+          <w:i/>
+          <w:color w:val="002060"/>
+        </w:rPr>
+        <w:t xml:space="preserve"> </w:t>
+      </w:r>
+      <w:r>
+        <w:rPr>
+          <w:rFonts w:hint="eastAsia"/>
+          <w:b/>
+          <w:i/>
+          <w:color w:val="002060"/>
+        </w:rPr>
+        <w:t>anonymous</w:t>
+      </w:r>
+      <w:r>
+        <w:rPr>
+          <w:rFonts w:hint="eastAsia"/>
+          <w:b/>
+          <w:i/>
+          <w:color w:val="002060"/>
+        </w:rPr>
+        <w:t>-initial</w:t>
+      </w:r>
+    </w:p>
+    <w:p>
+      <w:pPr>
+        <w:rPr>
+          <w:i/>
+        </w:rPr>
+      </w:pPr>
+    </w:p>
+    <w:p>
+      <w:pPr>
+        <w:rPr>
+          <w:b/>
+          <w:i/>
+          <w:color w:val="002060"/>
+        </w:rPr>
+      </w:pPr>
+      <w:r>
+        <w:rPr>
+          <w:rFonts w:hint="eastAsia"/>
+          <w:i/>
+        </w:rPr>
+        <w:t>anonymous</w:t>
+      </w:r>
+      <w:r>
+        <w:rPr>
+          <w:rFonts w:hint="eastAsia"/>
+          <w:i/>
+        </w:rPr>
+        <w:t>-initial</w:t>
+      </w:r>
+      <w:r>
+        <w:rPr>
+          <w:rFonts w:hint="eastAsia"/>
+          <w:i/>
+        </w:rPr>
+        <w:t xml:space="preserve"> -&gt; </w:t>
+      </w:r>
+      <w:r>
+        <w:rPr>
+          <w:rFonts w:hint="eastAsia"/>
+          <w:b/>
+          <w:i/>
+          <w:color w:val="FF0000"/>
+        </w:rPr>
+        <w:t>{</w:t>
+      </w:r>
+      <w:r>
+        <w:rPr>
+          <w:rFonts w:hint="eastAsia"/>
+          <w:b/>
+          <w:i/>
+          <w:color w:val="002060"/>
+        </w:rPr>
+        <w:t xml:space="preserve"> </w:t>
+      </w:r>
+      <w:r>
+        <w:rPr>
+          <w:rFonts w:hint="eastAsia"/>
+          <w:b/>
+          <w:i/>
+          <w:color w:val="002060"/>
+        </w:rPr>
+        <w:t>anonymous</w:t>
+      </w:r>
+      <w:r>
+        <w:rPr>
+          <w:rFonts w:hint="eastAsia"/>
+          <w:b/>
+          <w:i/>
+          <w:color w:val="002060"/>
+        </w:rPr>
+        <w:t xml:space="preserve">-initial-internal </w:t>
+      </w:r>
+      <w:r>
+        <w:rPr>
+          <w:rFonts w:hint="eastAsia"/>
+          <w:b/>
+          <w:i/>
+          <w:color w:val="FF0000"/>
+        </w:rPr>
+        <w:t>}</w:t>
+      </w:r>
+    </w:p>
+    <w:p>
+      <w:pPr>
+        <w:rPr>
+          <w:i/>
+        </w:rPr>
+      </w:pPr>
+    </w:p>
+    <w:p>
+      <w:pPr>
+        <w:rPr>
+          <w:i/>
+        </w:rPr>
+      </w:pPr>
+      <w:r>
+        <w:rPr>
+          <w:rFonts w:hint="eastAsia"/>
+          <w:i/>
+        </w:rPr>
+        <w:t>anonymous</w:t>
+      </w:r>
+      <w:r>
+        <w:rPr>
+          <w:rFonts w:hint="eastAsia"/>
+          <w:i/>
+        </w:rPr>
+        <w:t xml:space="preserve">-initial-internal -&gt; </w:t>
+      </w:r>
+      <w:r>
+        <w:rPr>
+          <w:rFonts w:hint="eastAsia"/>
+          <w:b/>
+          <w:i/>
+          <w:color w:val="002060"/>
+        </w:rPr>
+        <w:t>anonymous</w:t>
+      </w:r>
+      <w:r>
+        <w:rPr>
+          <w:rFonts w:hint="eastAsia"/>
+          <w:b/>
+          <w:i/>
+          <w:color w:val="002060"/>
+        </w:rPr>
+        <w:t>-initial-element anonymous</w:t>
+      </w:r>
+      <w:r>
+        <w:rPr>
+          <w:rFonts w:hint="eastAsia"/>
+          <w:b/>
+          <w:i/>
+          <w:color w:val="002060"/>
+        </w:rPr>
+        <w:t>-initial-internal-tail</w:t>
+      </w:r>
+    </w:p>
+    <w:p>
+      <w:pPr>
+        <w:rPr>
+          <w:i/>
+        </w:rPr>
+      </w:pPr>
+    </w:p>
+    <w:p>
+      <w:pPr>
+        <w:rPr>
+          <w:b/>
+          <w:i/>
+          <w:color w:val="002060"/>
+        </w:rPr>
+      </w:pPr>
+      <w:r>
+        <w:rPr>
+          <w:rFonts w:hint="eastAsia"/>
+          <w:i/>
+        </w:rPr>
+        <w:t>anonymous</w:t>
+      </w:r>
+      <w:r>
+        <w:rPr>
+          <w:rFonts w:hint="eastAsia"/>
+          <w:i/>
+        </w:rPr>
+        <w:t xml:space="preserve">-initial-internal-tail -&gt; </w:t>
+      </w:r>
+      <w:r>
+        <w:rPr>
+          <w:rFonts w:hint="eastAsia"/>
+          <w:b/>
+          <w:i/>
+          <w:color w:val="FF0000"/>
+        </w:rPr>
+        <w:t>,</w:t>
+      </w:r>
+      <w:r>
+        <w:rPr>
+          <w:rFonts w:hint="eastAsia"/>
+          <w:b/>
+          <w:i/>
+          <w:color w:val="002060"/>
+        </w:rPr>
+        <w:t xml:space="preserve"> anonymous</w:t>
+      </w:r>
+      <w:r>
+        <w:rPr>
+          <w:rFonts w:hint="eastAsia"/>
+          <w:b/>
+          <w:i/>
+          <w:color w:val="002060"/>
+        </w:rPr>
+        <w:t xml:space="preserve">-initial-element </w:t>
+      </w:r>
+      <w:r>
+        <w:rPr>
+          <w:rFonts w:hint="eastAsia"/>
+          <w:b/>
+          <w:i/>
+          <w:color w:val="002060"/>
+        </w:rPr>
+        <w:t xml:space="preserve">anonymous-initial-internal-tail </w:t>
+      </w:r>
+      <w:r>
+        <w:rPr>
+          <w:b/>
+          <w:i/>
+          <w:color w:val="002060"/>
+        </w:rPr>
+        <w:t xml:space="preserve">| </w:t>
+      </w:r>
+      <w:r>
+        <w:rPr>
+          <w:b/>
+          <w:i/>
+          <w:color w:val="FF0000"/>
+        </w:rPr>
+        <w:t>EPSILON</w:t>
+      </w:r>
+    </w:p>
+    <w:p>
+      <w:pPr>
+        <w:rPr>
+          <w:i/>
+        </w:rPr>
+      </w:pPr>
+    </w:p>
+    <w:p>
+      <w:pPr>
+        <w:rPr>
+          <w:i/>
+        </w:rPr>
+      </w:pPr>
+      <w:r>
+        <w:rPr>
+          <w:rFonts w:hint="eastAsia"/>
+          <w:i/>
+        </w:rPr>
+        <w:t>anonymous</w:t>
+      </w:r>
+      <w:r>
+        <w:rPr>
+          <w:rFonts w:hint="eastAsia"/>
+          <w:i/>
+        </w:rPr>
+        <w:t xml:space="preserve">-initial-element -&gt; </w:t>
+      </w:r>
+      <w:r>
+        <w:rPr>
+          <w:rFonts w:hint="eastAsia"/>
+          <w:b/>
+          <w:i/>
+          <w:color w:val="002060"/>
+        </w:rPr>
+        <w:t>expression | anonymous</w:t>
+      </w:r>
+      <w:r>
+        <w:rPr>
+          <w:rFonts w:hint="eastAsia"/>
+          <w:b/>
+          <w:i/>
+          <w:color w:val="002060"/>
+        </w:rPr>
+        <w:t>-initial</w:t>
+      </w:r>
+    </w:p>
+    <w:p>
+      <w:pPr>
+        <w:rPr>
+          <w:i/>
+        </w:rPr>
+      </w:pPr>
+    </w:p>
+    <w:p>
+      <w:pPr>
+        <w:rPr>
+          <w:b/>
+          <w:i/>
+          <w:color w:val="002060"/>
+        </w:rPr>
+      </w:pPr>
+      <w:r>
+        <w:rPr>
+          <w:i/>
+        </w:rPr>
+        <w:t xml:space="preserve">type-annotation -&gt; </w:t>
+      </w:r>
+      <w:r>
+        <w:rPr>
+          <w:b/>
+          <w:i/>
+          <w:color w:val="FF0000"/>
+        </w:rPr>
+        <w:t>:</w:t>
+      </w:r>
+      <w:r>
+        <w:rPr>
+          <w:i/>
+        </w:rPr>
+        <w:t xml:space="preserve"> </w:t>
+      </w:r>
+      <w:r>
+        <w:rPr>
+          <w:b/>
+          <w:i/>
+          <w:color w:val="002060"/>
+        </w:rPr>
+        <w:t>type</w:t>
+      </w:r>
+    </w:p>
+    <w:p>
+      <w:pPr>
+        <w:rPr>
+          <w:b/>
+          <w:i/>
+          <w:color w:val="002060"/>
+        </w:rPr>
+      </w:pPr>
+    </w:p>
+    <w:p>
+      <w:pPr>
+        <w:rPr>
+          <w:b/>
+          <w:i/>
+          <w:color w:val="FF0000"/>
+        </w:rPr>
+      </w:pPr>
+      <w:r>
+        <w:rPr>
+          <w:rFonts w:hint="eastAsia"/>
+          <w:i/>
+        </w:rPr>
+        <w:t xml:space="preserve">anonymous -&gt; </w:t>
+      </w:r>
+      <w:r>
+        <w:rPr>
+          <w:rFonts w:hint="eastAsia"/>
+          <w:b/>
+          <w:i/>
+          <w:color w:val="FF0000"/>
+        </w:rPr>
+        <w:t>{</w:t>
+      </w:r>
+      <w:r>
+        <w:rPr>
+          <w:rFonts w:hint="eastAsia"/>
+          <w:b/>
+          <w:i/>
+        </w:rPr>
+        <w:t xml:space="preserve"> </w:t>
+      </w:r>
+      <w:r>
+        <w:rPr>
+          <w:rFonts w:hint="eastAsia"/>
+          <w:b/>
+          <w:i/>
+          <w:color w:val="002060"/>
+        </w:rPr>
+        <w:t>anonymous-annotation-internal</w:t>
+      </w:r>
+      <w:r>
+        <w:rPr>
+          <w:rFonts w:hint="eastAsia"/>
+          <w:b/>
+          <w:i/>
+        </w:rPr>
+        <w:t xml:space="preserve"> </w:t>
+      </w:r>
+      <w:r>
+        <w:rPr>
+          <w:rFonts w:hint="eastAsia"/>
+          <w:b/>
+          <w:i/>
+          <w:color w:val="FF0000"/>
+        </w:rPr>
+        <w:t>}</w:t>
+      </w:r>
+    </w:p>
+    <w:p>
+      <w:pPr>
+        <w:rPr>
+          <w:b/>
+          <w:i/>
+          <w:color w:val="FF0000"/>
+        </w:rPr>
+      </w:pPr>
+    </w:p>
+    <w:p>
+      <w:pPr>
+        <w:rPr>
+          <w:b/>
+          <w:i/>
+          <w:color w:val="002060"/>
+        </w:rPr>
+      </w:pPr>
+      <w:r>
+        <w:rPr>
+          <w:rFonts w:hint="eastAsia"/>
+          <w:i/>
+        </w:rPr>
+        <w:t>anonymous-</w:t>
+      </w:r>
+      <w:r>
+        <w:rPr>
+          <w:rFonts w:hint="eastAsia"/>
+          <w:i/>
+        </w:rPr>
+        <w:t>internal -&gt;</w:t>
+      </w:r>
+      <w:r>
+        <w:rPr>
+          <w:rFonts w:hint="eastAsia"/>
+          <w:b/>
+          <w:i/>
+          <w:color w:val="002060"/>
+        </w:rPr>
+        <w:t xml:space="preserve"> </w:t>
+      </w:r>
+      <w:r>
+        <w:rPr>
+          <w:rFonts w:hint="eastAsia"/>
+          <w:b/>
+          <w:i/>
+          <w:color w:val="002060"/>
+        </w:rPr>
+        <w:t>anonymous-type</w:t>
+      </w:r>
+      <w:r>
+        <w:rPr>
+          <w:rFonts w:hint="eastAsia"/>
+          <w:b/>
+          <w:i/>
+          <w:color w:val="002060"/>
+        </w:rPr>
+        <w:t xml:space="preserve"> </w:t>
+      </w:r>
+      <w:r>
+        <w:rPr>
+          <w:rFonts w:hint="eastAsia"/>
+          <w:b/>
+          <w:i/>
+          <w:color w:val="002060"/>
+        </w:rPr>
+        <w:t>anonymous</w:t>
       </w:r>
       <w:bookmarkStart w:id="0" w:name="_GoBack"/>
       <w:bookmarkEnd w:id="0"/>
-    </w:p>
-    <w:p>
-      <w:pPr>
-        <w:rPr>
-          <w:i/>
-        </w:rPr>
-      </w:pPr>
-    </w:p>
-    <w:p>
-      <w:pPr>
-        <w:rPr>
-          <w:b/>
-          <w:i/>
-          <w:color w:val="FF0000"/>
-        </w:rPr>
-      </w:pPr>
-      <w:r>
-        <w:rPr>
-          <w:i/>
-        </w:rPr>
-        <w:t xml:space="preserve">variable-declaration -&gt; </w:t>
-      </w:r>
-      <w:r>
-        <w:rPr>
-          <w:b/>
-          <w:i/>
-          <w:color w:val="FF0000"/>
-        </w:rPr>
-        <w:t>var</w:t>
-      </w:r>
-      <w:r>
-        <w:rPr>
-          <w:i/>
-          <w:color w:val="FF0000"/>
-        </w:rPr>
-        <w:t xml:space="preserve"> </w:t>
-      </w:r>
-      <w:r>
-        <w:rPr>
+      <w:r>
+        <w:rPr>
+          <w:rFonts w:hint="eastAsia"/>
+          <w:b/>
+          <w:i/>
+          <w:color w:val="002060"/>
+        </w:rPr>
+        <w:t>-internal-tail</w:t>
+      </w:r>
+    </w:p>
+    <w:p>
+      <w:pPr>
+        <w:rPr>
+          <w:b/>
+          <w:i/>
+          <w:color w:val="FF0000"/>
+        </w:rPr>
+      </w:pPr>
+    </w:p>
+    <w:p>
+      <w:pPr>
+        <w:rPr>
+          <w:b/>
+          <w:i/>
+          <w:color w:val="FF0000"/>
+        </w:rPr>
+      </w:pPr>
+      <w:r>
+        <w:rPr>
+          <w:rFonts w:hint="eastAsia"/>
+          <w:i/>
+        </w:rPr>
+        <w:t>anonymous</w:t>
+      </w:r>
+      <w:r>
+        <w:rPr>
+          <w:rFonts w:hint="eastAsia"/>
+          <w:i/>
+        </w:rPr>
+        <w:t>-internal-tail -</w:t>
+      </w:r>
+      <w:r>
+        <w:rPr>
+          <w:rFonts w:hint="eastAsia"/>
+          <w:i/>
+        </w:rPr>
+        <w:t>&gt;</w:t>
+      </w:r>
+      <w:r>
+        <w:rPr>
+          <w:rFonts w:hint="eastAsia"/>
+          <w:b/>
+          <w:i/>
+          <w:color w:val="002060"/>
+        </w:rPr>
+        <w:t xml:space="preserve"> </w:t>
+      </w:r>
+      <w:r>
+        <w:rPr>
+          <w:rFonts w:hint="eastAsia"/>
+          <w:b/>
+          <w:i/>
+          <w:color w:val="FF0000"/>
+        </w:rPr>
+        <w:t xml:space="preserve">, </w:t>
+      </w:r>
+      <w:r>
+        <w:rPr>
+          <w:rFonts w:hint="eastAsia"/>
+          <w:b/>
+          <w:i/>
+          <w:color w:val="002060"/>
+        </w:rPr>
+        <w:t>anonymous-type</w:t>
+      </w:r>
+      <w:r>
+        <w:rPr>
+          <w:rFonts w:hint="eastAsia"/>
+          <w:b/>
+          <w:i/>
+          <w:color w:val="002060"/>
+        </w:rPr>
+        <w:t xml:space="preserve"> anonymous-internal-tail</w:t>
+      </w:r>
+      <w:r>
+        <w:rPr>
+          <w:rFonts w:hint="eastAsia"/>
+          <w:b/>
+          <w:i/>
+          <w:color w:val="002060"/>
+        </w:rPr>
+        <w:t xml:space="preserve"> | </w:t>
+      </w:r>
+      <w:r>
+        <w:rPr>
+          <w:rFonts w:hint="eastAsia"/>
+          <w:b/>
+          <w:i/>
+          <w:color w:val="FF0000"/>
+        </w:rPr>
+        <w:t>EPSILON</w:t>
+      </w:r>
+    </w:p>
+    <w:p>
+      <w:pPr>
+        <w:rPr>
+          <w:i/>
+        </w:rPr>
+      </w:pPr>
+    </w:p>
+    <w:p>
+      <w:pPr>
+        <w:rPr>
+          <w:b/>
+          <w:i/>
+          <w:color w:val="002060"/>
+        </w:rPr>
+      </w:pPr>
+      <w:r>
+        <w:rPr>
+          <w:rFonts w:hint="eastAsia"/>
+          <w:i/>
+        </w:rPr>
+        <w:t>anonymous-type -&gt;</w:t>
+      </w:r>
+      <w:r>
+        <w:rPr>
+          <w:rFonts w:hint="eastAsia"/>
+          <w:b/>
+          <w:i/>
+          <w:color w:val="002060"/>
+        </w:rPr>
+        <w:t xml:space="preserve"> </w:t>
+      </w:r>
+      <w:r>
+        <w:rPr>
+          <w:rFonts w:hint="eastAsia"/>
+          <w:b/>
+          <w:i/>
+          <w:color w:val="FF0000"/>
+        </w:rPr>
+        <w:t xml:space="preserve">int </w:t>
+      </w:r>
+      <w:r>
+        <w:rPr>
+          <w:b/>
+          <w:i/>
+          <w:color w:val="002060"/>
+        </w:rPr>
+        <w:t xml:space="preserve">| </w:t>
+      </w:r>
+      <w:r>
+        <w:rPr>
+          <w:b/>
+          <w:i/>
+          <w:color w:val="FF0000"/>
+        </w:rPr>
+        <w:t xml:space="preserve">bool </w:t>
+      </w:r>
+      <w:r>
+        <w:rPr>
+          <w:b/>
+          <w:i/>
+          <w:color w:val="002060"/>
+        </w:rPr>
+        <w:t>| anonymous</w:t>
+      </w:r>
+    </w:p>
+    <w:p>
+      <w:pPr>
+        <w:rPr>
+          <w:i/>
+        </w:rPr>
+      </w:pPr>
+    </w:p>
+    <w:p>
+      <w:pPr>
+        <w:rPr>
+          <w:b/>
+          <w:i/>
+          <w:color w:val="FF0000"/>
+        </w:rPr>
+      </w:pPr>
+      <w:r>
+        <w:rPr>
+          <w:i/>
+        </w:rPr>
+        <w:t xml:space="preserve">type -&gt; </w:t>
+      </w:r>
+      <w:r>
+        <w:rPr>
+          <w:b/>
+          <w:i/>
+          <w:color w:val="FF0000"/>
+        </w:rPr>
+        <w:t>int</w:t>
+      </w:r>
+      <w:r>
+        <w:rPr>
+          <w:i/>
+          <w:color w:val="FF0000"/>
+        </w:rPr>
+        <w:t xml:space="preserve"> </w:t>
+      </w:r>
+      <w:r>
+        <w:rPr>
+          <w:i/>
+          <w:color w:val="002060"/>
+        </w:rPr>
+        <w:t>|</w:t>
+      </w:r>
+      <w:r>
+        <w:rPr>
+          <w:i/>
+        </w:rPr>
+        <w:t xml:space="preserve"> </w:t>
+      </w:r>
+      <w:r>
+        <w:rPr>
+          <w:b/>
+          <w:i/>
+          <w:color w:val="FF0000"/>
+        </w:rPr>
+        <w:t>bool</w:t>
+      </w:r>
+      <w:r>
+        <w:rPr>
+          <w:rFonts w:hint="eastAsia"/>
+          <w:b/>
+          <w:i/>
+          <w:color w:val="FF0000"/>
+        </w:rPr>
+        <w:t xml:space="preserve"> </w:t>
+      </w:r>
+      <w:r>
+        <w:rPr>
+          <w:rFonts w:hint="eastAsia"/>
+          <w:b/>
+          <w:i/>
+          <w:color w:val="002060"/>
+        </w:rPr>
+        <w:t>|</w:t>
+      </w:r>
+      <w:r>
+        <w:rPr>
+          <w:rFonts w:hint="eastAsia"/>
+          <w:b/>
+          <w:i/>
+          <w:color w:val="FF0000"/>
+        </w:rPr>
+        <w:t xml:space="preserve"> </w:t>
+      </w:r>
+      <w:r>
+        <w:rPr>
+          <w:rFonts w:hint="eastAsia"/>
           <w:b/>
           <w:i/>
           <w:color w:val="FF0000"/>
@@ -7749,611 +10615,21 @@
       </w:r>
       <w:r>
         <w:rPr>
-          <w:i/>
-          <w:color w:val="FF0000"/>
-        </w:rPr>
-        <w:t xml:space="preserve"> </w:t>
-      </w:r>
-      <w:r>
-        <w:rPr>
-          <w:b/>
-          <w:i/>
-          <w:color w:val="002060"/>
-        </w:rPr>
-        <w:t>init-expression</w:t>
-      </w:r>
-      <w:r>
-        <w:rPr>
-          <w:i/>
-        </w:rPr>
-        <w:t xml:space="preserve"> </w:t>
-      </w:r>
-      <w:r>
-        <w:rPr>
-          <w:b/>
-          <w:i/>
-          <w:color w:val="FF0000"/>
-        </w:rPr>
-        <w:t xml:space="preserve">; </w:t>
-      </w:r>
-      <w:r>
-        <w:rPr>
-          <w:i/>
-        </w:rPr>
-        <w:t xml:space="preserve">| </w:t>
-      </w:r>
-      <w:r>
-        <w:rPr>
-          <w:b/>
-          <w:i/>
-          <w:color w:val="FF0000"/>
-        </w:rPr>
-        <w:t xml:space="preserve">var identifier </w:t>
-      </w:r>
-      <w:r>
-        <w:rPr>
-          <w:b/>
-          <w:i/>
-          <w:color w:val="002060"/>
-        </w:rPr>
-        <w:t xml:space="preserve">type-annotation </w:t>
-      </w:r>
-      <w:r>
-        <w:rPr>
-          <w:b/>
-          <w:i/>
-          <w:color w:val="FF0000"/>
-        </w:rPr>
-        <w:t>;</w:t>
-      </w:r>
-    </w:p>
-    <w:p>
-      <w:pPr>
-        <w:rPr>
-          <w:b/>
-          <w:i/>
-          <w:color w:val="FF0000"/>
-        </w:rPr>
-      </w:pPr>
-    </w:p>
-    <w:p>
-      <w:pPr>
-        <w:rPr>
-          <w:b/>
-          <w:i/>
-          <w:color w:val="FF0000"/>
-        </w:rPr>
-      </w:pPr>
-      <w:r>
-        <w:rPr>
-          <w:i/>
-        </w:rPr>
-        <w:t xml:space="preserve">class-declaration -&gt; </w:t>
-      </w:r>
-      <w:r>
-        <w:rPr>
-          <w:rFonts w:hint="eastAsia"/>
-          <w:b/>
-          <w:i/>
-          <w:color w:val="FF0000"/>
-        </w:rPr>
-        <w:t>class</w:t>
-      </w:r>
-      <w:r>
-        <w:rPr>
-          <w:i/>
-          <w:color w:val="FF0000"/>
-        </w:rPr>
-        <w:t xml:space="preserve"> </w:t>
-      </w:r>
-      <w:r>
-        <w:rPr>
-          <w:b/>
-          <w:i/>
-          <w:color w:val="FF0000"/>
-        </w:rPr>
-        <w:t>identifier</w:t>
-      </w:r>
-      <w:r>
-        <w:rPr>
-          <w:i/>
-          <w:color w:val="FF0000"/>
-        </w:rPr>
-        <w:t xml:space="preserve"> </w:t>
-      </w:r>
-      <w:r>
-        <w:rPr>
-          <w:rFonts w:hint="eastAsia"/>
-          <w:b/>
-          <w:i/>
-          <w:color w:val="002060"/>
-        </w:rPr>
-        <w:t>c</w:t>
-      </w:r>
-      <w:r>
-        <w:rPr>
-          <w:rFonts w:hint="eastAsia"/>
-          <w:b/>
-          <w:i/>
-          <w:color w:val="002060"/>
-        </w:rPr>
-        <w:t>lass-body</w:t>
-      </w:r>
-      <w:r>
-        <w:rPr>
-          <w:rFonts w:hint="eastAsia"/>
-          <w:b/>
-          <w:i/>
-          <w:color w:val="002060"/>
-        </w:rPr>
-        <w:t xml:space="preserve"> </w:t>
-      </w:r>
-      <w:r>
-        <w:rPr>
-          <w:rFonts w:hint="eastAsia"/>
-          <w:b/>
-          <w:i/>
-          <w:color w:val="FF0000"/>
-        </w:rPr>
-        <w:t>;</w:t>
-      </w:r>
-    </w:p>
-    <w:p>
-      <w:pPr>
-        <w:rPr>
-          <w:i/>
-        </w:rPr>
-      </w:pPr>
-    </w:p>
-    <w:p>
-      <w:pPr>
-        <w:rPr>
-          <w:i/>
-        </w:rPr>
-      </w:pPr>
-      <w:r>
-        <w:rPr>
-          <w:rFonts w:hint="eastAsia"/>
-          <w:i/>
-        </w:rPr>
-        <w:t xml:space="preserve">class-body -&gt; </w:t>
-      </w:r>
-      <w:r>
-        <w:rPr>
-          <w:rFonts w:hint="eastAsia"/>
-          <w:b/>
-          <w:i/>
-          <w:color w:val="FF0000"/>
-        </w:rPr>
-        <w:t xml:space="preserve">{ </w:t>
-      </w:r>
-      <w:r>
-        <w:rPr>
-          <w:rFonts w:hint="eastAsia"/>
-          <w:b/>
-          <w:i/>
-          <w:color w:val="002060"/>
-        </w:rPr>
-        <w:t>class-member</w:t>
-      </w:r>
-      <w:r>
-        <w:rPr>
-          <w:rFonts w:hint="eastAsia"/>
-          <w:i/>
-        </w:rPr>
-        <w:t xml:space="preserve"> </w:t>
-      </w:r>
-      <w:r>
-        <w:rPr>
-          <w:rFonts w:hint="eastAsia"/>
-          <w:b/>
-          <w:i/>
-          <w:color w:val="FF0000"/>
-        </w:rPr>
-        <w:t>}</w:t>
-      </w:r>
-    </w:p>
-    <w:p>
-      <w:pPr>
-        <w:rPr>
-          <w:i/>
-        </w:rPr>
-      </w:pPr>
-    </w:p>
-    <w:p>
-      <w:pPr>
-        <w:rPr>
-          <w:i/>
-        </w:rPr>
-      </w:pPr>
-      <w:r>
-        <w:rPr>
-          <w:rFonts w:hint="eastAsia"/>
-          <w:i/>
-        </w:rPr>
-        <w:t>class-</w:t>
-      </w:r>
-      <w:r>
-        <w:rPr>
-          <w:rFonts w:hint="eastAsia"/>
-          <w:i/>
-        </w:rPr>
-        <w:t xml:space="preserve">member -&gt; </w:t>
-      </w:r>
-      <w:r>
-        <w:rPr>
-          <w:rFonts w:hint="eastAsia"/>
-          <w:b/>
-          <w:i/>
-          <w:color w:val="002060"/>
-        </w:rPr>
-        <w:t>declaration-statement class-member</w:t>
-      </w:r>
-      <w:r>
-        <w:rPr>
-          <w:rFonts w:hint="eastAsia"/>
-          <w:i/>
-        </w:rPr>
-        <w:t xml:space="preserve"> </w:t>
-      </w:r>
-      <w:r>
-        <w:rPr>
-          <w:rFonts w:hint="eastAsia"/>
-          <w:i/>
-        </w:rPr>
-        <w:t>|</w:t>
-      </w:r>
-      <w:r>
-        <w:rPr>
-          <w:rFonts w:hint="eastAsia"/>
-          <w:i/>
-        </w:rPr>
-        <w:t xml:space="preserve"> </w:t>
-      </w:r>
-      <w:r>
-        <w:rPr>
-          <w:rFonts w:hint="eastAsia"/>
-          <w:b/>
-          <w:i/>
-          <w:color w:val="002060"/>
-        </w:rPr>
-        <w:t>function-definition class-member</w:t>
-      </w:r>
-      <w:r>
-        <w:rPr>
-          <w:rFonts w:hint="eastAsia"/>
-          <w:i/>
-        </w:rPr>
-        <w:t xml:space="preserve"> </w:t>
-      </w:r>
-    </w:p>
-    <w:p>
-      <w:pPr>
-        <w:ind w:firstLine="420"/>
-        <w:rPr>
-          <w:b/>
-          <w:i/>
-          <w:color w:val="FF0000"/>
-        </w:rPr>
-      </w:pPr>
-      <w:r>
-        <w:rPr>
-          <w:rFonts w:hint="eastAsia"/>
-          <w:i/>
-        </w:rPr>
-        <w:t xml:space="preserve">| </w:t>
-      </w:r>
-      <w:r>
-        <w:rPr>
-          <w:rFonts w:hint="eastAsia"/>
-          <w:b/>
-          <w:i/>
-          <w:color w:val="FF0000"/>
-        </w:rPr>
-        <w:t>EPSILON</w:t>
-      </w:r>
-      <w:r>
-        <w:rPr>
-          <w:rFonts w:hint="eastAsia"/>
-          <w:b/>
-          <w:i/>
-          <w:color w:val="FF0000"/>
-        </w:rPr>
-        <w:t xml:space="preserve"> </w:t>
-      </w:r>
-    </w:p>
-    <w:p>
-      <w:pPr>
-        <w:rPr>
-          <w:i/>
-        </w:rPr>
-      </w:pPr>
-    </w:p>
-    <w:p>
-      <w:pPr>
-        <w:rPr>
-          <w:b/>
-          <w:i/>
-          <w:color w:val="FF0000"/>
-        </w:rPr>
-      </w:pPr>
-      <w:r>
-        <w:rPr>
-          <w:rFonts w:hint="eastAsia"/>
-          <w:i/>
-        </w:rPr>
-        <w:t xml:space="preserve">constant-declaration -&gt; </w:t>
-      </w:r>
-      <w:r>
-        <w:rPr>
-          <w:rFonts w:hint="eastAsia"/>
-          <w:b/>
-          <w:i/>
-          <w:color w:val="FF0000"/>
-        </w:rPr>
-        <w:t>const</w:t>
-      </w:r>
-      <w:r>
-        <w:rPr>
-          <w:rFonts w:hint="eastAsia"/>
-          <w:i/>
-          <w:color w:val="FF0000"/>
-        </w:rPr>
-        <w:t xml:space="preserve"> </w:t>
-      </w:r>
-      <w:r>
-        <w:rPr>
-          <w:rFonts w:hint="eastAsia"/>
-          <w:b/>
-          <w:i/>
-          <w:color w:val="FF0000"/>
-        </w:rPr>
-        <w:t>identifier</w:t>
-      </w:r>
-      <w:r>
-        <w:rPr>
-          <w:rFonts w:hint="eastAsia"/>
-          <w:i/>
-          <w:color w:val="FF0000"/>
-        </w:rPr>
-        <w:t xml:space="preserve"> </w:t>
-      </w:r>
-      <w:r>
-        <w:rPr>
-          <w:rFonts w:hint="eastAsia"/>
-          <w:b/>
-          <w:i/>
-          <w:color w:val="002060"/>
-        </w:rPr>
-        <w:t>init-expression</w:t>
-      </w:r>
-      <w:r>
-        <w:rPr>
-          <w:rFonts w:hint="eastAsia"/>
-          <w:i/>
-        </w:rPr>
-        <w:t xml:space="preserve"> </w:t>
-      </w:r>
-      <w:r>
-        <w:rPr>
-          <w:rFonts w:hint="eastAsia"/>
-          <w:b/>
-          <w:i/>
-          <w:color w:val="FF0000"/>
-        </w:rPr>
-        <w:t>;</w:t>
-      </w:r>
-      <w:r>
-        <w:rPr>
-          <w:rFonts w:hint="eastAsia"/>
-          <w:i/>
-        </w:rPr>
-        <w:t xml:space="preserve"> | </w:t>
-      </w:r>
-      <w:r>
-        <w:rPr>
-          <w:rFonts w:hint="eastAsia"/>
-          <w:b/>
-          <w:i/>
-          <w:color w:val="FF0000"/>
-        </w:rPr>
-        <w:t>const</w:t>
-      </w:r>
-      <w:r>
-        <w:rPr>
-          <w:rFonts w:hint="eastAsia"/>
-          <w:i/>
-          <w:color w:val="FF0000"/>
-        </w:rPr>
-        <w:t xml:space="preserve"> </w:t>
-      </w:r>
-      <w:r>
-        <w:rPr>
-          <w:rFonts w:hint="eastAsia"/>
-          <w:b/>
-          <w:i/>
-          <w:color w:val="FF0000"/>
-        </w:rPr>
-        <w:t>identifier</w:t>
-      </w:r>
-      <w:r>
-        <w:rPr>
-          <w:rFonts w:hint="eastAsia"/>
-          <w:i/>
-          <w:color w:val="FF0000"/>
-        </w:rPr>
-        <w:t xml:space="preserve"> </w:t>
-      </w:r>
-      <w:r>
-        <w:rPr>
-          <w:rFonts w:hint="eastAsia"/>
-          <w:b/>
-          <w:i/>
-          <w:color w:val="002060"/>
-        </w:rPr>
-        <w:t xml:space="preserve">type-annotation </w:t>
-      </w:r>
-      <w:r>
-        <w:rPr>
-          <w:rFonts w:hint="eastAsia"/>
-          <w:b/>
-          <w:i/>
-          <w:color w:val="FF0000"/>
-        </w:rPr>
-        <w:t>;</w:t>
-      </w:r>
-    </w:p>
-    <w:p>
-      <w:pPr>
-        <w:rPr>
-          <w:b/>
-          <w:i/>
-          <w:color w:val="FF0000"/>
-        </w:rPr>
-      </w:pPr>
-    </w:p>
-    <w:p>
-      <w:pPr>
-        <w:rPr>
-          <w:b/>
-          <w:i/>
-          <w:color w:val="002060"/>
-        </w:rPr>
-      </w:pPr>
-      <w:r>
-        <w:rPr>
-          <w:i/>
-        </w:rPr>
-        <w:t xml:space="preserve">init-expression -&gt; </w:t>
-      </w:r>
-      <w:r>
-        <w:rPr>
-          <w:b/>
-          <w:i/>
-          <w:color w:val="FF0000"/>
-        </w:rPr>
-        <w:t xml:space="preserve">= </w:t>
-      </w:r>
-      <w:r>
-        <w:rPr>
-          <w:b/>
-          <w:i/>
-          <w:color w:val="002060"/>
-        </w:rPr>
-        <w:t>expression</w:t>
-      </w:r>
-    </w:p>
-    <w:p>
-      <w:pPr>
-        <w:rPr>
-          <w:i/>
-        </w:rPr>
-      </w:pPr>
-    </w:p>
-    <w:p>
-      <w:pPr>
-        <w:rPr>
-          <w:b/>
-          <w:i/>
-          <w:color w:val="002060"/>
-        </w:rPr>
-      </w:pPr>
-      <w:r>
-        <w:rPr>
-          <w:i/>
-        </w:rPr>
-        <w:t xml:space="preserve">type-annotation -&gt; </w:t>
-      </w:r>
-      <w:r>
-        <w:rPr>
-          <w:b/>
-          <w:i/>
-          <w:color w:val="FF0000"/>
-        </w:rPr>
-        <w:t>:</w:t>
-      </w:r>
-      <w:r>
-        <w:rPr>
-          <w:i/>
-        </w:rPr>
-        <w:t xml:space="preserve"> </w:t>
-      </w:r>
-      <w:r>
-        <w:rPr>
-          <w:b/>
-          <w:i/>
-          <w:color w:val="002060"/>
-        </w:rPr>
-        <w:t>type</w:t>
-      </w:r>
-    </w:p>
-    <w:p>
-      <w:pPr>
-        <w:rPr>
-          <w:i/>
-        </w:rPr>
-      </w:pPr>
-    </w:p>
-    <w:p>
-      <w:pPr>
-        <w:rPr>
-          <w:b/>
-          <w:i/>
-          <w:color w:val="FF0000"/>
-        </w:rPr>
-      </w:pPr>
-      <w:r>
-        <w:rPr>
-          <w:i/>
-        </w:rPr>
-        <w:t xml:space="preserve">type -&gt; </w:t>
-      </w:r>
-      <w:r>
-        <w:rPr>
-          <w:b/>
-          <w:i/>
-          <w:color w:val="FF0000"/>
-        </w:rPr>
-        <w:t>int</w:t>
-      </w:r>
-      <w:r>
-        <w:rPr>
-          <w:i/>
-          <w:color w:val="FF0000"/>
-        </w:rPr>
-        <w:t xml:space="preserve"> </w:t>
-      </w:r>
-      <w:r>
-        <w:rPr>
-          <w:i/>
-        </w:rPr>
-        <w:t xml:space="preserve">| </w:t>
-      </w:r>
-      <w:r>
-        <w:rPr>
-          <w:b/>
-          <w:i/>
-          <w:color w:val="FF0000"/>
-        </w:rPr>
-        <w:t>bool</w:t>
-      </w:r>
-      <w:r>
-        <w:rPr>
-          <w:rFonts w:hint="eastAsia"/>
-          <w:b/>
-          <w:i/>
-          <w:color w:val="FF0000"/>
-        </w:rPr>
-        <w:t xml:space="preserve"> | </w:t>
-      </w:r>
-      <w:r>
-        <w:rPr>
-          <w:rFonts w:hint="eastAsia"/>
-          <w:b/>
-          <w:i/>
-          <w:color w:val="002060"/>
-        </w:rPr>
-        <w:t>identifier</w:t>
+          <w:rFonts w:hint="eastAsia"/>
+          <w:b/>
+          <w:i/>
+          <w:color w:val="FF0000"/>
+        </w:rPr>
+        <w:t xml:space="preserve"> </w:t>
+      </w:r>
+      <w:r>
+        <w:rPr>
+          <w:rFonts w:hint="eastAsia"/>
+          <w:b/>
+          <w:i/>
+          <w:color w:val="002060"/>
+        </w:rPr>
+        <w:t>| anonymous</w:t>
       </w:r>
     </w:p>
     <w:p>

</xml_diff>